<commit_message>
Reporting and DataWarehouse updates
Reporting and DataWarehouse specs and documentation updates
</commit_message>
<xml_diff>
--- a/_original_documents/DataWarehouse-Spec-StudentAssessments.docx
+++ b/_original_documents/DataWarehouse-Spec-StudentAssessments.docx
@@ -72,8 +72,6 @@
           </wp:inline>
         </w:drawing>
       </w:r>
-      <w:bookmarkStart w:id="0" w:name="_GoBack"/>
-      <w:bookmarkEnd w:id="0"/>
     </w:p>
     <w:p>
       <w:pPr>
@@ -81,8 +79,8 @@
         <w:contextualSpacing w:val="0"/>
         <w:jc w:val="right"/>
       </w:pPr>
-      <w:bookmarkStart w:id="1" w:name="h.unhozk6cib92" w:colFirst="0" w:colLast="0"/>
-      <w:bookmarkEnd w:id="1"/>
+      <w:bookmarkStart w:id="0" w:name="h.unhozk6cib92" w:colFirst="0" w:colLast="0"/>
+      <w:bookmarkEnd w:id="0"/>
     </w:p>
     <w:p>
       <w:pPr>
@@ -157,8 +155,8 @@
         <w:contextualSpacing w:val="0"/>
         <w:jc w:val="center"/>
       </w:pPr>
-      <w:bookmarkStart w:id="2" w:name="h.vjj5a8egezmm" w:colFirst="0" w:colLast="0"/>
-      <w:bookmarkEnd w:id="2"/>
+      <w:bookmarkStart w:id="1" w:name="h.vjj5a8egezmm" w:colFirst="0" w:colLast="0"/>
+      <w:bookmarkEnd w:id="1"/>
     </w:p>
     <w:p>
       <w:pPr>
@@ -166,8 +164,8 @@
         <w:contextualSpacing w:val="0"/>
         <w:jc w:val="center"/>
       </w:pPr>
-      <w:bookmarkStart w:id="3" w:name="h.srdhv3ejalgg" w:colFirst="0" w:colLast="0"/>
-      <w:bookmarkEnd w:id="3"/>
+      <w:bookmarkStart w:id="2" w:name="h.srdhv3ejalgg" w:colFirst="0" w:colLast="0"/>
+      <w:bookmarkEnd w:id="2"/>
     </w:p>
     <w:p/>
     <w:p/>
@@ -1241,16 +1239,16 @@
         <w:pStyle w:val="Heading2"/>
         <w:contextualSpacing w:val="0"/>
       </w:pPr>
-      <w:bookmarkStart w:id="4" w:name="h.moldpzgmbidj" w:colFirst="0" w:colLast="0"/>
-      <w:bookmarkEnd w:id="4"/>
+      <w:bookmarkStart w:id="3" w:name="h.moldpzgmbidj" w:colFirst="0" w:colLast="0"/>
+      <w:bookmarkEnd w:id="3"/>
     </w:p>
     <w:p>
       <w:pPr>
         <w:pStyle w:val="Heading2"/>
         <w:contextualSpacing w:val="0"/>
       </w:pPr>
-      <w:bookmarkStart w:id="5" w:name="h.561gpcsd8wej" w:colFirst="0" w:colLast="0"/>
-      <w:bookmarkEnd w:id="5"/>
+      <w:bookmarkStart w:id="4" w:name="h.561gpcsd8wej" w:colFirst="0" w:colLast="0"/>
+      <w:bookmarkEnd w:id="4"/>
     </w:p>
     <w:p/>
     <w:p/>
@@ -1342,7 +1340,15 @@
         <w:pStyle w:val="Heading2"/>
         <w:contextualSpacing w:val="0"/>
       </w:pPr>
-      <w:bookmarkStart w:id="6" w:name="h.vggm2m6bb4og" w:colFirst="0" w:colLast="0"/>
+      <w:bookmarkStart w:id="5" w:name="h.vggm2m6bb4og" w:colFirst="0" w:colLast="0"/>
+      <w:bookmarkEnd w:id="5"/>
+    </w:p>
+    <w:p>
+      <w:pPr>
+        <w:pStyle w:val="Heading2"/>
+        <w:contextualSpacing w:val="0"/>
+      </w:pPr>
+      <w:bookmarkStart w:id="6" w:name="h.tezrzxrajoa0" w:colFirst="0" w:colLast="0"/>
       <w:bookmarkEnd w:id="6"/>
     </w:p>
     <w:p>
@@ -1350,16 +1356,8 @@
         <w:pStyle w:val="Heading2"/>
         <w:contextualSpacing w:val="0"/>
       </w:pPr>
-      <w:bookmarkStart w:id="7" w:name="h.tezrzxrajoa0" w:colFirst="0" w:colLast="0"/>
+      <w:bookmarkStart w:id="7" w:name="h.3u2wb6m3sioa" w:colFirst="0" w:colLast="0"/>
       <w:bookmarkEnd w:id="7"/>
-    </w:p>
-    <w:p>
-      <w:pPr>
-        <w:pStyle w:val="Heading2"/>
-        <w:contextualSpacing w:val="0"/>
-      </w:pPr>
-      <w:bookmarkStart w:id="8" w:name="h.3u2wb6m3sioa" w:colFirst="0" w:colLast="0"/>
-      <w:bookmarkEnd w:id="8"/>
     </w:p>
     <w:p>
       <w:r>
@@ -1371,16 +1369,16 @@
         <w:pStyle w:val="Heading2"/>
         <w:contextualSpacing w:val="0"/>
       </w:pPr>
-      <w:bookmarkStart w:id="9" w:name="h.66xlqcxa8sv1" w:colFirst="0" w:colLast="0"/>
-      <w:bookmarkEnd w:id="9"/>
+      <w:bookmarkStart w:id="8" w:name="h.66xlqcxa8sv1" w:colFirst="0" w:colLast="0"/>
+      <w:bookmarkEnd w:id="8"/>
     </w:p>
     <w:p>
       <w:pPr>
         <w:pStyle w:val="Heading2"/>
         <w:contextualSpacing w:val="0"/>
       </w:pPr>
-      <w:bookmarkStart w:id="10" w:name="h.rcu5hfseylkv" w:colFirst="0" w:colLast="0"/>
-      <w:bookmarkEnd w:id="10"/>
+      <w:bookmarkStart w:id="9" w:name="h.rcu5hfseylkv" w:colFirst="0" w:colLast="0"/>
+      <w:bookmarkEnd w:id="9"/>
       <w:r>
         <w:rPr>
           <w:rFonts w:ascii="Arial" w:eastAsia="Arial" w:hAnsi="Arial" w:cs="Arial"/>
@@ -1398,8 +1396,8 @@
         <w:pStyle w:val="Heading2"/>
         <w:contextualSpacing w:val="0"/>
       </w:pPr>
-      <w:bookmarkStart w:id="11" w:name="h.d3ebaan0r9j7" w:colFirst="0" w:colLast="0"/>
-      <w:bookmarkEnd w:id="11"/>
+      <w:bookmarkStart w:id="10" w:name="h.d3ebaan0r9j7" w:colFirst="0" w:colLast="0"/>
+      <w:bookmarkEnd w:id="10"/>
       <w:r>
         <w:rPr>
           <w:rFonts w:ascii="Arial" w:eastAsia="Arial" w:hAnsi="Arial" w:cs="Arial"/>
@@ -1412,8 +1410,8 @@
         <w:pStyle w:val="Heading2"/>
         <w:contextualSpacing w:val="0"/>
       </w:pPr>
-      <w:bookmarkStart w:id="12" w:name="h.3qsqgh7q6du7" w:colFirst="0" w:colLast="0"/>
-      <w:bookmarkEnd w:id="12"/>
+      <w:bookmarkStart w:id="11" w:name="h.3qsqgh7q6du7" w:colFirst="0" w:colLast="0"/>
+      <w:bookmarkEnd w:id="11"/>
     </w:p>
     <w:tbl>
       <w:tblPr>
@@ -10690,7 +10688,7 @@
                 <w:sz w:val="16"/>
                 <w:szCs w:val="16"/>
               </w:rPr>
-              <w:t>36</w:t>
+              <w:t>255</w:t>
             </w:r>
           </w:p>
         </w:tc>
@@ -10736,19 +10734,15 @@
                 <w:sz w:val="16"/>
                 <w:szCs w:val="16"/>
               </w:rPr>
-              <w:t xml:space="preserve">Format: </w:t>
-            </w:r>
-            <w:proofErr w:type="spellStart"/>
-            <w:r>
-              <w:rPr>
-                <w:color w:val="252525"/>
-                <w:sz w:val="16"/>
-                <w:szCs w:val="16"/>
-                <w:highlight w:val="white"/>
-              </w:rPr>
-              <w:t>xxxxxxxx-xxxx-xxxx-xxxx-xxxxxxxxxxxx</w:t>
-            </w:r>
-            <w:proofErr w:type="spellEnd"/>
+              <w:t>o</w:t>
+            </w:r>
+            <w:r>
+              <w:rPr>
+                <w:sz w:val="16"/>
+                <w:szCs w:val="16"/>
+              </w:rPr>
+              <w:t>ne or more printable ASCII characters</w:t>
+            </w:r>
           </w:p>
         </w:tc>
         <w:tc>
@@ -19037,7 +19031,7 @@
               </w:rPr>
               <w:t>AdministrationCondition</w:t>
             </w:r>
-            <w:bookmarkStart w:id="13" w:name="_Ref448480532"/>
+            <w:bookmarkStart w:id="12" w:name="_Ref448480532"/>
             <w:proofErr w:type="spellEnd"/>
             <w:r>
               <w:rPr>
@@ -19045,7 +19039,7 @@
               </w:rPr>
               <w:footnoteReference w:id="1"/>
             </w:r>
-            <w:bookmarkEnd w:id="13"/>
+            <w:bookmarkEnd w:id="12"/>
           </w:p>
         </w:tc>
         <w:tc>
@@ -19581,8 +19575,8 @@
         <w:pStyle w:val="Heading2"/>
         <w:contextualSpacing w:val="0"/>
       </w:pPr>
-      <w:bookmarkStart w:id="14" w:name="h.98admfxpd7sl" w:colFirst="0" w:colLast="0"/>
-      <w:bookmarkEnd w:id="14"/>
+      <w:bookmarkStart w:id="13" w:name="h.98admfxpd7sl" w:colFirst="0" w:colLast="0"/>
+      <w:bookmarkEnd w:id="13"/>
     </w:p>
     <w:p>
       <w:r>
@@ -19594,16 +19588,16 @@
         <w:pStyle w:val="Heading2"/>
         <w:contextualSpacing w:val="0"/>
       </w:pPr>
-      <w:bookmarkStart w:id="15" w:name="h.sn52k7ueq42n" w:colFirst="0" w:colLast="0"/>
-      <w:bookmarkEnd w:id="15"/>
+      <w:bookmarkStart w:id="14" w:name="h.sn52k7ueq42n" w:colFirst="0" w:colLast="0"/>
+      <w:bookmarkEnd w:id="14"/>
     </w:p>
     <w:p>
       <w:pPr>
         <w:pStyle w:val="Heading2"/>
         <w:contextualSpacing w:val="0"/>
       </w:pPr>
-      <w:bookmarkStart w:id="16" w:name="h.cari7r3yxp5c" w:colFirst="0" w:colLast="0"/>
-      <w:bookmarkEnd w:id="16"/>
+      <w:bookmarkStart w:id="15" w:name="h.cari7r3yxp5c" w:colFirst="0" w:colLast="0"/>
+      <w:bookmarkEnd w:id="15"/>
       <w:r>
         <w:rPr>
           <w:rFonts w:ascii="Arial" w:eastAsia="Arial" w:hAnsi="Arial" w:cs="Arial"/>
@@ -19621,8 +19615,8 @@
         <w:pStyle w:val="Heading2"/>
         <w:contextualSpacing w:val="0"/>
       </w:pPr>
-      <w:bookmarkStart w:id="17" w:name="h.mslwhax5f2vw" w:colFirst="0" w:colLast="0"/>
-      <w:bookmarkEnd w:id="17"/>
+      <w:bookmarkStart w:id="16" w:name="h.mslwhax5f2vw" w:colFirst="0" w:colLast="0"/>
+      <w:bookmarkEnd w:id="16"/>
     </w:p>
     <w:tbl>
       <w:tblPr>
@@ -20123,24 +20117,10 @@
                 <w:sz w:val="16"/>
                 <w:szCs w:val="16"/>
               </w:rPr>
-              <w:t xml:space="preserve">The </w:t>
-            </w:r>
-            <w:proofErr w:type="spellStart"/>
-            <w:r>
-              <w:rPr>
-                <w:sz w:val="16"/>
-                <w:szCs w:val="16"/>
-              </w:rPr>
-              <w:t>guid</w:t>
-            </w:r>
-            <w:proofErr w:type="spellEnd"/>
-            <w:r>
-              <w:rPr>
-                <w:sz w:val="16"/>
-                <w:szCs w:val="16"/>
-              </w:rPr>
-              <w:t xml:space="preserve"> that uniquely identifies the student assessment data, 32-character hexadecimal form using lower-case letters, with dashes after the 8th, 12th, 16th, and 20t digit, with no prefixes or brackets.</w:t>
-            </w:r>
+              <w:t>The unique identifier for an assessment.</w:t>
+            </w:r>
+            <w:bookmarkStart w:id="17" w:name="_GoBack"/>
+            <w:bookmarkEnd w:id="17"/>
           </w:p>
         </w:tc>
         <w:tc>
@@ -20162,7 +20142,7 @@
                 <w:sz w:val="16"/>
                 <w:szCs w:val="16"/>
               </w:rPr>
-              <w:t>36</w:t>
+              <w:t>255</w:t>
             </w:r>
           </w:p>
         </w:tc>
@@ -20208,19 +20188,8 @@
                 <w:sz w:val="16"/>
                 <w:szCs w:val="16"/>
               </w:rPr>
-              <w:t xml:space="preserve">Format: </w:t>
-            </w:r>
-            <w:proofErr w:type="spellStart"/>
-            <w:r>
-              <w:rPr>
-                <w:color w:val="252525"/>
-                <w:sz w:val="16"/>
-                <w:szCs w:val="16"/>
-                <w:highlight w:val="white"/>
-              </w:rPr>
-              <w:t>xxxxxxxx-xxxx-xxxx-xxxx-xxxxxxxxxxxx</w:t>
-            </w:r>
-            <w:proofErr w:type="spellEnd"/>
+              <w:t>one or more printable ASCII characters</w:t>
+            </w:r>
           </w:p>
         </w:tc>
         <w:tc>
@@ -20751,6 +20720,7 @@
                 <w:szCs w:val="16"/>
                 <w:highlight w:val="white"/>
               </w:rPr>
+              <w:lastRenderedPageBreak/>
               <w:t>CEDS Element ID 000029</w:t>
             </w:r>
           </w:p>
@@ -22030,7 +22000,6 @@
                 <w:sz w:val="16"/>
                 <w:szCs w:val="16"/>
               </w:rPr>
-              <w:lastRenderedPageBreak/>
               <w:t>PerformanceLevels</w:t>
             </w:r>
             <w:proofErr w:type="spellEnd"/>
@@ -22182,6 +22151,7 @@
                 <w:sz w:val="16"/>
                 <w:szCs w:val="16"/>
               </w:rPr>
+              <w:lastRenderedPageBreak/>
               <w:t>Level1</w:t>
             </w:r>
           </w:p>
@@ -23197,7 +23167,6 @@
                 <w:sz w:val="16"/>
                 <w:szCs w:val="16"/>
               </w:rPr>
-              <w:lastRenderedPageBreak/>
               <w:t>PerformanceLevels</w:t>
             </w:r>
             <w:proofErr w:type="spellEnd"/>
@@ -23349,6 +23318,7 @@
                 <w:sz w:val="16"/>
                 <w:szCs w:val="16"/>
               </w:rPr>
+              <w:lastRenderedPageBreak/>
               <w:t>Level3</w:t>
             </w:r>
           </w:p>
@@ -24364,7 +24334,6 @@
                 <w:sz w:val="16"/>
                 <w:szCs w:val="16"/>
               </w:rPr>
-              <w:lastRenderedPageBreak/>
               <w:t>PerformanceLevels</w:t>
             </w:r>
             <w:proofErr w:type="spellEnd"/>
@@ -24516,6 +24485,7 @@
                 <w:sz w:val="16"/>
                 <w:szCs w:val="16"/>
               </w:rPr>
+              <w:lastRenderedPageBreak/>
               <w:t>Level5</w:t>
             </w:r>
           </w:p>
@@ -25533,7 +25503,6 @@
                 <w:sz w:val="16"/>
                 <w:szCs w:val="16"/>
               </w:rPr>
-              <w:lastRenderedPageBreak/>
               <w:t>Claim1</w:t>
             </w:r>
           </w:p>
@@ -25699,2176 +25668,6 @@
               <w:spacing w:line="240" w:lineRule="auto"/>
             </w:pPr>
             <w:hyperlink r:id="rId93">
-              <w:r>
-                <w:rPr>
-                  <w:color w:val="1155CC"/>
-                  <w:sz w:val="16"/>
-                  <w:szCs w:val="16"/>
-                  <w:u w:val="single"/>
-                  <w:shd w:val="clear" w:color="auto" w:fill="FCFCFC"/>
-                </w:rPr>
-                <w:t>https://ceds.ed.gov/CEDSElementDetails.aspx?TermxTopicId=21628</w:t>
-              </w:r>
-            </w:hyperlink>
-          </w:p>
-          <w:p>
-            <w:pPr>
-              <w:spacing w:line="240" w:lineRule="auto"/>
-            </w:pPr>
-          </w:p>
-          <w:p>
-            <w:pPr>
-              <w:spacing w:line="240" w:lineRule="auto"/>
-            </w:pPr>
-            <w:r>
-              <w:rPr>
-                <w:color w:val="222222"/>
-                <w:sz w:val="16"/>
-                <w:szCs w:val="16"/>
-                <w:shd w:val="clear" w:color="auto" w:fill="FCFCFC"/>
-              </w:rPr>
-              <w:t>CEDS Element ID 000396</w:t>
-            </w:r>
-          </w:p>
-        </w:tc>
-      </w:tr>
-      <w:tr>
-        <w:tc>
-          <w:tcPr>
-            <w:tcW w:w="2310" w:type="dxa"/>
-            <w:tcMar>
-              <w:top w:w="100" w:type="dxa"/>
-              <w:left w:w="100" w:type="dxa"/>
-              <w:bottom w:w="100" w:type="dxa"/>
-              <w:right w:w="100" w:type="dxa"/>
-            </w:tcMar>
-          </w:tcPr>
-          <w:p>
-            <w:pPr>
-              <w:spacing w:line="240" w:lineRule="auto"/>
-            </w:pPr>
-            <w:r>
-              <w:rPr>
-                <w:sz w:val="16"/>
-                <w:szCs w:val="16"/>
-              </w:rPr>
-              <w:t>Claims</w:t>
-            </w:r>
-          </w:p>
-        </w:tc>
-        <w:tc>
-          <w:tcPr>
-            <w:tcW w:w="1410" w:type="dxa"/>
-            <w:tcMar>
-              <w:top w:w="100" w:type="dxa"/>
-              <w:left w:w="100" w:type="dxa"/>
-              <w:bottom w:w="100" w:type="dxa"/>
-              <w:right w:w="100" w:type="dxa"/>
-            </w:tcMar>
-          </w:tcPr>
-          <w:p>
-            <w:pPr>
-              <w:spacing w:line="240" w:lineRule="auto"/>
-            </w:pPr>
-            <w:r>
-              <w:rPr>
-                <w:sz w:val="16"/>
-                <w:szCs w:val="16"/>
-              </w:rPr>
-              <w:t>Claim2</w:t>
-            </w:r>
-          </w:p>
-        </w:tc>
-        <w:tc>
-          <w:tcPr>
-            <w:tcW w:w="2205" w:type="dxa"/>
-            <w:shd w:val="clear" w:color="auto" w:fill="000000"/>
-            <w:tcMar>
-              <w:top w:w="100" w:type="dxa"/>
-              <w:left w:w="100" w:type="dxa"/>
-              <w:bottom w:w="100" w:type="dxa"/>
-              <w:right w:w="100" w:type="dxa"/>
-            </w:tcMar>
-          </w:tcPr>
-          <w:p>
-            <w:pPr>
-              <w:spacing w:line="240" w:lineRule="auto"/>
-            </w:pPr>
-          </w:p>
-        </w:tc>
-        <w:tc>
-          <w:tcPr>
-            <w:tcW w:w="870" w:type="dxa"/>
-            <w:shd w:val="clear" w:color="auto" w:fill="000000"/>
-            <w:tcMar>
-              <w:top w:w="100" w:type="dxa"/>
-              <w:left w:w="100" w:type="dxa"/>
-              <w:bottom w:w="100" w:type="dxa"/>
-              <w:right w:w="100" w:type="dxa"/>
-            </w:tcMar>
-          </w:tcPr>
-          <w:p>
-            <w:pPr>
-              <w:spacing w:line="240" w:lineRule="auto"/>
-            </w:pPr>
-          </w:p>
-        </w:tc>
-        <w:tc>
-          <w:tcPr>
-            <w:tcW w:w="945" w:type="dxa"/>
-            <w:shd w:val="clear" w:color="auto" w:fill="000000"/>
-            <w:tcMar>
-              <w:top w:w="100" w:type="dxa"/>
-              <w:left w:w="100" w:type="dxa"/>
-              <w:bottom w:w="100" w:type="dxa"/>
-              <w:right w:w="100" w:type="dxa"/>
-            </w:tcMar>
-          </w:tcPr>
-          <w:p>
-            <w:pPr>
-              <w:spacing w:line="240" w:lineRule="auto"/>
-            </w:pPr>
-          </w:p>
-        </w:tc>
-        <w:tc>
-          <w:tcPr>
-            <w:tcW w:w="2130" w:type="dxa"/>
-            <w:shd w:val="clear" w:color="auto" w:fill="000000"/>
-            <w:tcMar>
-              <w:top w:w="100" w:type="dxa"/>
-              <w:left w:w="100" w:type="dxa"/>
-              <w:bottom w:w="100" w:type="dxa"/>
-              <w:right w:w="100" w:type="dxa"/>
-            </w:tcMar>
-          </w:tcPr>
-          <w:p>
-            <w:pPr>
-              <w:spacing w:line="240" w:lineRule="auto"/>
-            </w:pPr>
-          </w:p>
-        </w:tc>
-        <w:tc>
-          <w:tcPr>
-            <w:tcW w:w="1575" w:type="dxa"/>
-            <w:shd w:val="clear" w:color="auto" w:fill="000000"/>
-            <w:tcMar>
-              <w:top w:w="100" w:type="dxa"/>
-              <w:left w:w="100" w:type="dxa"/>
-              <w:bottom w:w="100" w:type="dxa"/>
-              <w:right w:w="100" w:type="dxa"/>
-            </w:tcMar>
-          </w:tcPr>
-          <w:p>
-            <w:pPr>
-              <w:spacing w:line="240" w:lineRule="auto"/>
-            </w:pPr>
-          </w:p>
-        </w:tc>
-        <w:tc>
-          <w:tcPr>
-            <w:tcW w:w="1515" w:type="dxa"/>
-            <w:shd w:val="clear" w:color="auto" w:fill="000000"/>
-            <w:tcMar>
-              <w:top w:w="100" w:type="dxa"/>
-              <w:left w:w="100" w:type="dxa"/>
-              <w:bottom w:w="100" w:type="dxa"/>
-              <w:right w:w="100" w:type="dxa"/>
-            </w:tcMar>
-          </w:tcPr>
-          <w:p>
-            <w:pPr>
-              <w:spacing w:line="240" w:lineRule="auto"/>
-            </w:pPr>
-          </w:p>
-        </w:tc>
-      </w:tr>
-      <w:tr>
-        <w:tc>
-          <w:tcPr>
-            <w:tcW w:w="2310" w:type="dxa"/>
-            <w:tcMar>
-              <w:top w:w="100" w:type="dxa"/>
-              <w:left w:w="100" w:type="dxa"/>
-              <w:bottom w:w="100" w:type="dxa"/>
-              <w:right w:w="100" w:type="dxa"/>
-            </w:tcMar>
-          </w:tcPr>
-          <w:p>
-            <w:pPr>
-              <w:spacing w:line="240" w:lineRule="auto"/>
-            </w:pPr>
-            <w:r>
-              <w:rPr>
-                <w:sz w:val="16"/>
-                <w:szCs w:val="16"/>
-              </w:rPr>
-              <w:t>Claim2</w:t>
-            </w:r>
-          </w:p>
-        </w:tc>
-        <w:tc>
-          <w:tcPr>
-            <w:tcW w:w="1410" w:type="dxa"/>
-            <w:tcMar>
-              <w:top w:w="100" w:type="dxa"/>
-              <w:left w:w="100" w:type="dxa"/>
-              <w:bottom w:w="100" w:type="dxa"/>
-              <w:right w:w="100" w:type="dxa"/>
-            </w:tcMar>
-          </w:tcPr>
-          <w:p>
-            <w:pPr>
-              <w:spacing w:line="240" w:lineRule="auto"/>
-            </w:pPr>
-            <w:r>
-              <w:rPr>
-                <w:sz w:val="16"/>
-                <w:szCs w:val="16"/>
-              </w:rPr>
-              <w:t>Name</w:t>
-            </w:r>
-          </w:p>
-        </w:tc>
-        <w:tc>
-          <w:tcPr>
-            <w:tcW w:w="2205" w:type="dxa"/>
-            <w:tcMar>
-              <w:top w:w="100" w:type="dxa"/>
-              <w:left w:w="100" w:type="dxa"/>
-              <w:bottom w:w="100" w:type="dxa"/>
-              <w:right w:w="100" w:type="dxa"/>
-            </w:tcMar>
-          </w:tcPr>
-          <w:p>
-            <w:pPr>
-              <w:spacing w:line="240" w:lineRule="auto"/>
-            </w:pPr>
-            <w:r>
-              <w:rPr>
-                <w:sz w:val="16"/>
-                <w:szCs w:val="16"/>
-              </w:rPr>
-              <w:t>The name of claim</w:t>
-            </w:r>
-          </w:p>
-        </w:tc>
-        <w:tc>
-          <w:tcPr>
-            <w:tcW w:w="870" w:type="dxa"/>
-            <w:tcMar>
-              <w:top w:w="100" w:type="dxa"/>
-              <w:left w:w="100" w:type="dxa"/>
-              <w:bottom w:w="100" w:type="dxa"/>
-              <w:right w:w="100" w:type="dxa"/>
-            </w:tcMar>
-          </w:tcPr>
-          <w:p>
-            <w:pPr>
-              <w:spacing w:line="240" w:lineRule="auto"/>
-            </w:pPr>
-            <w:r>
-              <w:rPr>
-                <w:color w:val="222222"/>
-                <w:sz w:val="16"/>
-                <w:szCs w:val="16"/>
-                <w:shd w:val="clear" w:color="auto" w:fill="FCFCFC"/>
-              </w:rPr>
-              <w:t>128</w:t>
-            </w:r>
-          </w:p>
-        </w:tc>
-        <w:tc>
-          <w:tcPr>
-            <w:tcW w:w="945" w:type="dxa"/>
-            <w:tcMar>
-              <w:top w:w="100" w:type="dxa"/>
-              <w:left w:w="100" w:type="dxa"/>
-              <w:bottom w:w="100" w:type="dxa"/>
-              <w:right w:w="100" w:type="dxa"/>
-            </w:tcMar>
-          </w:tcPr>
-          <w:p>
-            <w:pPr>
-              <w:spacing w:line="240" w:lineRule="auto"/>
-            </w:pPr>
-            <w:r>
-              <w:rPr>
-                <w:color w:val="222222"/>
-                <w:sz w:val="16"/>
-                <w:szCs w:val="16"/>
-                <w:shd w:val="clear" w:color="auto" w:fill="FCFCFC"/>
-              </w:rPr>
-              <w:t>N</w:t>
-            </w:r>
-          </w:p>
-        </w:tc>
-        <w:tc>
-          <w:tcPr>
-            <w:tcW w:w="2130" w:type="dxa"/>
-            <w:tcMar>
-              <w:top w:w="100" w:type="dxa"/>
-              <w:left w:w="100" w:type="dxa"/>
-              <w:bottom w:w="100" w:type="dxa"/>
-              <w:right w:w="100" w:type="dxa"/>
-            </w:tcMar>
-          </w:tcPr>
-          <w:p>
-            <w:pPr>
-              <w:spacing w:line="240" w:lineRule="auto"/>
-            </w:pPr>
-            <w:r>
-              <w:rPr>
-                <w:sz w:val="16"/>
-                <w:szCs w:val="16"/>
-              </w:rPr>
-              <w:t>zero or more printable ASCII characters</w:t>
-            </w:r>
-          </w:p>
-        </w:tc>
-        <w:tc>
-          <w:tcPr>
-            <w:tcW w:w="1575" w:type="dxa"/>
-            <w:tcMar>
-              <w:top w:w="100" w:type="dxa"/>
-              <w:left w:w="100" w:type="dxa"/>
-              <w:bottom w:w="100" w:type="dxa"/>
-              <w:right w:w="100" w:type="dxa"/>
-            </w:tcMar>
-          </w:tcPr>
-          <w:p>
-            <w:pPr>
-              <w:spacing w:line="240" w:lineRule="auto"/>
-            </w:pPr>
-            <w:proofErr w:type="spellStart"/>
-            <w:r>
-              <w:rPr>
-                <w:color w:val="222222"/>
-                <w:sz w:val="16"/>
-                <w:szCs w:val="16"/>
-                <w:shd w:val="clear" w:color="auto" w:fill="FCFCFC"/>
-              </w:rPr>
-              <w:t>xsd:token</w:t>
-            </w:r>
-            <w:proofErr w:type="spellEnd"/>
-          </w:p>
-        </w:tc>
-        <w:tc>
-          <w:tcPr>
-            <w:tcW w:w="1515" w:type="dxa"/>
-            <w:tcMar>
-              <w:top w:w="100" w:type="dxa"/>
-              <w:left w:w="100" w:type="dxa"/>
-              <w:bottom w:w="100" w:type="dxa"/>
-              <w:right w:w="100" w:type="dxa"/>
-            </w:tcMar>
-          </w:tcPr>
-          <w:p>
-            <w:pPr>
-              <w:spacing w:line="240" w:lineRule="auto"/>
-            </w:pPr>
-            <w:hyperlink r:id="rId94">
-              <w:r>
-                <w:rPr>
-                  <w:color w:val="1155CC"/>
-                  <w:sz w:val="16"/>
-                  <w:szCs w:val="16"/>
-                  <w:u w:val="single"/>
-                  <w:shd w:val="clear" w:color="auto" w:fill="FCFCFC"/>
-                </w:rPr>
-                <w:t>https://ceds.ed.gov/CEDSElementDetails.aspx?TermxTopicId=21773</w:t>
-              </w:r>
-            </w:hyperlink>
-          </w:p>
-          <w:p>
-            <w:pPr>
-              <w:spacing w:line="240" w:lineRule="auto"/>
-            </w:pPr>
-          </w:p>
-          <w:p>
-            <w:pPr>
-              <w:spacing w:line="240" w:lineRule="auto"/>
-            </w:pPr>
-            <w:r>
-              <w:rPr>
-                <w:color w:val="222222"/>
-                <w:sz w:val="16"/>
-                <w:szCs w:val="16"/>
-                <w:shd w:val="clear" w:color="auto" w:fill="FCFCFC"/>
-              </w:rPr>
-              <w:t>CEDS Element ID 000417</w:t>
-            </w:r>
-          </w:p>
-        </w:tc>
-      </w:tr>
-      <w:tr>
-        <w:tc>
-          <w:tcPr>
-            <w:tcW w:w="2310" w:type="dxa"/>
-            <w:tcMar>
-              <w:top w:w="100" w:type="dxa"/>
-              <w:left w:w="100" w:type="dxa"/>
-              <w:bottom w:w="100" w:type="dxa"/>
-              <w:right w:w="100" w:type="dxa"/>
-            </w:tcMar>
-          </w:tcPr>
-          <w:p>
-            <w:pPr>
-              <w:spacing w:line="240" w:lineRule="auto"/>
-            </w:pPr>
-            <w:r>
-              <w:rPr>
-                <w:sz w:val="16"/>
-                <w:szCs w:val="16"/>
-              </w:rPr>
-              <w:t>Claim2</w:t>
-            </w:r>
-          </w:p>
-        </w:tc>
-        <w:tc>
-          <w:tcPr>
-            <w:tcW w:w="1410" w:type="dxa"/>
-            <w:tcMar>
-              <w:top w:w="100" w:type="dxa"/>
-              <w:left w:w="100" w:type="dxa"/>
-              <w:bottom w:w="100" w:type="dxa"/>
-              <w:right w:w="100" w:type="dxa"/>
-            </w:tcMar>
-          </w:tcPr>
-          <w:p>
-            <w:pPr>
-              <w:spacing w:line="240" w:lineRule="auto"/>
-            </w:pPr>
-            <w:proofErr w:type="spellStart"/>
-            <w:r>
-              <w:rPr>
-                <w:sz w:val="16"/>
-                <w:szCs w:val="16"/>
-              </w:rPr>
-              <w:t>MinScore</w:t>
-            </w:r>
-            <w:proofErr w:type="spellEnd"/>
-          </w:p>
-        </w:tc>
-        <w:tc>
-          <w:tcPr>
-            <w:tcW w:w="2205" w:type="dxa"/>
-            <w:tcMar>
-              <w:top w:w="100" w:type="dxa"/>
-              <w:left w:w="100" w:type="dxa"/>
-              <w:bottom w:w="100" w:type="dxa"/>
-              <w:right w:w="100" w:type="dxa"/>
-            </w:tcMar>
-          </w:tcPr>
-          <w:p>
-            <w:pPr>
-              <w:spacing w:line="240" w:lineRule="auto"/>
-            </w:pPr>
-            <w:r>
-              <w:rPr>
-                <w:sz w:val="16"/>
-                <w:szCs w:val="16"/>
-              </w:rPr>
-              <w:t xml:space="preserve">The minimum claim scare score </w:t>
-            </w:r>
-          </w:p>
-        </w:tc>
-        <w:tc>
-          <w:tcPr>
-            <w:tcW w:w="870" w:type="dxa"/>
-            <w:tcMar>
-              <w:top w:w="100" w:type="dxa"/>
-              <w:left w:w="100" w:type="dxa"/>
-              <w:bottom w:w="100" w:type="dxa"/>
-              <w:right w:w="100" w:type="dxa"/>
-            </w:tcMar>
-          </w:tcPr>
-          <w:p>
-            <w:pPr>
-              <w:spacing w:line="240" w:lineRule="auto"/>
-            </w:pPr>
-          </w:p>
-        </w:tc>
-        <w:tc>
-          <w:tcPr>
-            <w:tcW w:w="945" w:type="dxa"/>
-            <w:tcMar>
-              <w:top w:w="100" w:type="dxa"/>
-              <w:left w:w="100" w:type="dxa"/>
-              <w:bottom w:w="100" w:type="dxa"/>
-              <w:right w:w="100" w:type="dxa"/>
-            </w:tcMar>
-          </w:tcPr>
-          <w:p>
-            <w:pPr>
-              <w:spacing w:line="240" w:lineRule="auto"/>
-            </w:pPr>
-            <w:r>
-              <w:rPr>
-                <w:color w:val="222222"/>
-                <w:sz w:val="16"/>
-                <w:szCs w:val="16"/>
-                <w:shd w:val="clear" w:color="auto" w:fill="FCFCFC"/>
-              </w:rPr>
-              <w:t>Y</w:t>
-            </w:r>
-          </w:p>
-        </w:tc>
-        <w:tc>
-          <w:tcPr>
-            <w:tcW w:w="2130" w:type="dxa"/>
-            <w:tcMar>
-              <w:top w:w="100" w:type="dxa"/>
-              <w:left w:w="100" w:type="dxa"/>
-              <w:bottom w:w="100" w:type="dxa"/>
-              <w:right w:w="100" w:type="dxa"/>
-            </w:tcMar>
-          </w:tcPr>
-          <w:p>
-            <w:pPr>
-              <w:spacing w:line="240" w:lineRule="auto"/>
-            </w:pPr>
-            <w:r>
-              <w:rPr>
-                <w:color w:val="222222"/>
-                <w:sz w:val="16"/>
-                <w:szCs w:val="16"/>
-                <w:shd w:val="clear" w:color="auto" w:fill="FCFCFC"/>
-              </w:rPr>
-              <w:t>Integer</w:t>
-            </w:r>
-          </w:p>
-        </w:tc>
-        <w:tc>
-          <w:tcPr>
-            <w:tcW w:w="1575" w:type="dxa"/>
-            <w:tcMar>
-              <w:top w:w="100" w:type="dxa"/>
-              <w:left w:w="100" w:type="dxa"/>
-              <w:bottom w:w="100" w:type="dxa"/>
-              <w:right w:w="100" w:type="dxa"/>
-            </w:tcMar>
-          </w:tcPr>
-          <w:p>
-            <w:pPr>
-              <w:spacing w:line="240" w:lineRule="auto"/>
-            </w:pPr>
-            <w:proofErr w:type="spellStart"/>
-            <w:r>
-              <w:rPr>
-                <w:color w:val="222222"/>
-                <w:sz w:val="16"/>
-                <w:szCs w:val="16"/>
-                <w:shd w:val="clear" w:color="auto" w:fill="FCFCFC"/>
-              </w:rPr>
-              <w:t>xsd:short</w:t>
-            </w:r>
-            <w:proofErr w:type="spellEnd"/>
-          </w:p>
-        </w:tc>
-        <w:tc>
-          <w:tcPr>
-            <w:tcW w:w="1515" w:type="dxa"/>
-            <w:tcMar>
-              <w:top w:w="100" w:type="dxa"/>
-              <w:left w:w="100" w:type="dxa"/>
-              <w:bottom w:w="100" w:type="dxa"/>
-              <w:right w:w="100" w:type="dxa"/>
-            </w:tcMar>
-          </w:tcPr>
-          <w:p>
-            <w:pPr>
-              <w:spacing w:line="240" w:lineRule="auto"/>
-            </w:pPr>
-            <w:hyperlink r:id="rId95">
-              <w:r>
-                <w:rPr>
-                  <w:color w:val="1155CC"/>
-                  <w:sz w:val="16"/>
-                  <w:szCs w:val="16"/>
-                  <w:u w:val="single"/>
-                  <w:shd w:val="clear" w:color="auto" w:fill="FCFCFC"/>
-                </w:rPr>
-                <w:t>https://ceds.ed.gov/CEDSElementDetails.aspx?TermxTopicId=21627</w:t>
-              </w:r>
-            </w:hyperlink>
-          </w:p>
-          <w:p>
-            <w:pPr>
-              <w:spacing w:line="240" w:lineRule="auto"/>
-            </w:pPr>
-          </w:p>
-          <w:p>
-            <w:pPr>
-              <w:spacing w:line="240" w:lineRule="auto"/>
-            </w:pPr>
-            <w:r>
-              <w:rPr>
-                <w:color w:val="222222"/>
-                <w:sz w:val="16"/>
-                <w:szCs w:val="16"/>
-                <w:shd w:val="clear" w:color="auto" w:fill="FCFCFC"/>
-              </w:rPr>
-              <w:t>CEDS Element ID 000395</w:t>
-            </w:r>
-          </w:p>
-        </w:tc>
-      </w:tr>
-      <w:tr>
-        <w:tc>
-          <w:tcPr>
-            <w:tcW w:w="2310" w:type="dxa"/>
-            <w:tcMar>
-              <w:top w:w="100" w:type="dxa"/>
-              <w:left w:w="100" w:type="dxa"/>
-              <w:bottom w:w="100" w:type="dxa"/>
-              <w:right w:w="100" w:type="dxa"/>
-            </w:tcMar>
-          </w:tcPr>
-          <w:p>
-            <w:pPr>
-              <w:spacing w:line="240" w:lineRule="auto"/>
-            </w:pPr>
-            <w:r>
-              <w:rPr>
-                <w:sz w:val="16"/>
-                <w:szCs w:val="16"/>
-              </w:rPr>
-              <w:t>Claim2</w:t>
-            </w:r>
-          </w:p>
-        </w:tc>
-        <w:tc>
-          <w:tcPr>
-            <w:tcW w:w="1410" w:type="dxa"/>
-            <w:tcMar>
-              <w:top w:w="100" w:type="dxa"/>
-              <w:left w:w="100" w:type="dxa"/>
-              <w:bottom w:w="100" w:type="dxa"/>
-              <w:right w:w="100" w:type="dxa"/>
-            </w:tcMar>
-          </w:tcPr>
-          <w:p>
-            <w:pPr>
-              <w:spacing w:line="240" w:lineRule="auto"/>
-            </w:pPr>
-            <w:proofErr w:type="spellStart"/>
-            <w:r>
-              <w:rPr>
-                <w:sz w:val="16"/>
-                <w:szCs w:val="16"/>
-              </w:rPr>
-              <w:t>MaxScore</w:t>
-            </w:r>
-            <w:proofErr w:type="spellEnd"/>
-          </w:p>
-        </w:tc>
-        <w:tc>
-          <w:tcPr>
-            <w:tcW w:w="2205" w:type="dxa"/>
-            <w:tcMar>
-              <w:top w:w="100" w:type="dxa"/>
-              <w:left w:w="100" w:type="dxa"/>
-              <w:bottom w:w="100" w:type="dxa"/>
-              <w:right w:w="100" w:type="dxa"/>
-            </w:tcMar>
-          </w:tcPr>
-          <w:p>
-            <w:pPr>
-              <w:spacing w:line="240" w:lineRule="auto"/>
-            </w:pPr>
-            <w:r>
-              <w:rPr>
-                <w:sz w:val="16"/>
-                <w:szCs w:val="16"/>
-              </w:rPr>
-              <w:t xml:space="preserve">The maximum claim scare score </w:t>
-            </w:r>
-          </w:p>
-        </w:tc>
-        <w:tc>
-          <w:tcPr>
-            <w:tcW w:w="870" w:type="dxa"/>
-            <w:tcMar>
-              <w:top w:w="100" w:type="dxa"/>
-              <w:left w:w="100" w:type="dxa"/>
-              <w:bottom w:w="100" w:type="dxa"/>
-              <w:right w:w="100" w:type="dxa"/>
-            </w:tcMar>
-          </w:tcPr>
-          <w:p>
-            <w:pPr>
-              <w:spacing w:line="240" w:lineRule="auto"/>
-            </w:pPr>
-          </w:p>
-        </w:tc>
-        <w:tc>
-          <w:tcPr>
-            <w:tcW w:w="945" w:type="dxa"/>
-            <w:tcMar>
-              <w:top w:w="100" w:type="dxa"/>
-              <w:left w:w="100" w:type="dxa"/>
-              <w:bottom w:w="100" w:type="dxa"/>
-              <w:right w:w="100" w:type="dxa"/>
-            </w:tcMar>
-          </w:tcPr>
-          <w:p>
-            <w:pPr>
-              <w:spacing w:line="240" w:lineRule="auto"/>
-            </w:pPr>
-            <w:r>
-              <w:rPr>
-                <w:color w:val="222222"/>
-                <w:sz w:val="16"/>
-                <w:szCs w:val="16"/>
-                <w:shd w:val="clear" w:color="auto" w:fill="FCFCFC"/>
-              </w:rPr>
-              <w:t>Y</w:t>
-            </w:r>
-          </w:p>
-        </w:tc>
-        <w:tc>
-          <w:tcPr>
-            <w:tcW w:w="2130" w:type="dxa"/>
-            <w:tcMar>
-              <w:top w:w="100" w:type="dxa"/>
-              <w:left w:w="100" w:type="dxa"/>
-              <w:bottom w:w="100" w:type="dxa"/>
-              <w:right w:w="100" w:type="dxa"/>
-            </w:tcMar>
-          </w:tcPr>
-          <w:p>
-            <w:pPr>
-              <w:spacing w:line="240" w:lineRule="auto"/>
-            </w:pPr>
-            <w:r>
-              <w:rPr>
-                <w:color w:val="222222"/>
-                <w:sz w:val="16"/>
-                <w:szCs w:val="16"/>
-                <w:shd w:val="clear" w:color="auto" w:fill="FCFCFC"/>
-              </w:rPr>
-              <w:t>Integer</w:t>
-            </w:r>
-          </w:p>
-        </w:tc>
-        <w:tc>
-          <w:tcPr>
-            <w:tcW w:w="1575" w:type="dxa"/>
-            <w:tcMar>
-              <w:top w:w="100" w:type="dxa"/>
-              <w:left w:w="100" w:type="dxa"/>
-              <w:bottom w:w="100" w:type="dxa"/>
-              <w:right w:w="100" w:type="dxa"/>
-            </w:tcMar>
-          </w:tcPr>
-          <w:p>
-            <w:pPr>
-              <w:spacing w:line="240" w:lineRule="auto"/>
-            </w:pPr>
-            <w:proofErr w:type="spellStart"/>
-            <w:r>
-              <w:rPr>
-                <w:color w:val="222222"/>
-                <w:sz w:val="16"/>
-                <w:szCs w:val="16"/>
-                <w:shd w:val="clear" w:color="auto" w:fill="FCFCFC"/>
-              </w:rPr>
-              <w:t>xsd:short</w:t>
-            </w:r>
-            <w:proofErr w:type="spellEnd"/>
-          </w:p>
-        </w:tc>
-        <w:tc>
-          <w:tcPr>
-            <w:tcW w:w="1515" w:type="dxa"/>
-            <w:tcMar>
-              <w:top w:w="100" w:type="dxa"/>
-              <w:left w:w="100" w:type="dxa"/>
-              <w:bottom w:w="100" w:type="dxa"/>
-              <w:right w:w="100" w:type="dxa"/>
-            </w:tcMar>
-          </w:tcPr>
-          <w:p>
-            <w:pPr>
-              <w:spacing w:line="240" w:lineRule="auto"/>
-            </w:pPr>
-            <w:hyperlink r:id="rId96">
-              <w:r>
-                <w:rPr>
-                  <w:color w:val="1155CC"/>
-                  <w:sz w:val="16"/>
-                  <w:szCs w:val="16"/>
-                  <w:u w:val="single"/>
-                  <w:shd w:val="clear" w:color="auto" w:fill="FCFCFC"/>
-                </w:rPr>
-                <w:t>https://ceds.ed.gov/CEDSElementDetails.aspx?TermxTopicId=21628</w:t>
-              </w:r>
-            </w:hyperlink>
-          </w:p>
-          <w:p>
-            <w:pPr>
-              <w:spacing w:line="240" w:lineRule="auto"/>
-            </w:pPr>
-          </w:p>
-          <w:p>
-            <w:pPr>
-              <w:spacing w:line="240" w:lineRule="auto"/>
-            </w:pPr>
-            <w:r>
-              <w:rPr>
-                <w:color w:val="222222"/>
-                <w:sz w:val="16"/>
-                <w:szCs w:val="16"/>
-                <w:shd w:val="clear" w:color="auto" w:fill="FCFCFC"/>
-              </w:rPr>
-              <w:t>CEDS Element ID 000396</w:t>
-            </w:r>
-          </w:p>
-        </w:tc>
-      </w:tr>
-      <w:tr>
-        <w:tc>
-          <w:tcPr>
-            <w:tcW w:w="2310" w:type="dxa"/>
-            <w:tcMar>
-              <w:top w:w="100" w:type="dxa"/>
-              <w:left w:w="100" w:type="dxa"/>
-              <w:bottom w:w="100" w:type="dxa"/>
-              <w:right w:w="100" w:type="dxa"/>
-            </w:tcMar>
-          </w:tcPr>
-          <w:p>
-            <w:pPr>
-              <w:spacing w:line="240" w:lineRule="auto"/>
-            </w:pPr>
-            <w:r>
-              <w:rPr>
-                <w:sz w:val="16"/>
-                <w:szCs w:val="16"/>
-              </w:rPr>
-              <w:t>Claims</w:t>
-            </w:r>
-          </w:p>
-        </w:tc>
-        <w:tc>
-          <w:tcPr>
-            <w:tcW w:w="1410" w:type="dxa"/>
-            <w:tcMar>
-              <w:top w:w="100" w:type="dxa"/>
-              <w:left w:w="100" w:type="dxa"/>
-              <w:bottom w:w="100" w:type="dxa"/>
-              <w:right w:w="100" w:type="dxa"/>
-            </w:tcMar>
-          </w:tcPr>
-          <w:p>
-            <w:pPr>
-              <w:spacing w:line="240" w:lineRule="auto"/>
-            </w:pPr>
-            <w:r>
-              <w:rPr>
-                <w:sz w:val="16"/>
-                <w:szCs w:val="16"/>
-              </w:rPr>
-              <w:t>Claim3</w:t>
-            </w:r>
-          </w:p>
-        </w:tc>
-        <w:tc>
-          <w:tcPr>
-            <w:tcW w:w="2205" w:type="dxa"/>
-            <w:shd w:val="clear" w:color="auto" w:fill="000000"/>
-            <w:tcMar>
-              <w:top w:w="100" w:type="dxa"/>
-              <w:left w:w="100" w:type="dxa"/>
-              <w:bottom w:w="100" w:type="dxa"/>
-              <w:right w:w="100" w:type="dxa"/>
-            </w:tcMar>
-          </w:tcPr>
-          <w:p>
-            <w:pPr>
-              <w:spacing w:line="240" w:lineRule="auto"/>
-            </w:pPr>
-          </w:p>
-        </w:tc>
-        <w:tc>
-          <w:tcPr>
-            <w:tcW w:w="870" w:type="dxa"/>
-            <w:shd w:val="clear" w:color="auto" w:fill="000000"/>
-            <w:tcMar>
-              <w:top w:w="100" w:type="dxa"/>
-              <w:left w:w="100" w:type="dxa"/>
-              <w:bottom w:w="100" w:type="dxa"/>
-              <w:right w:w="100" w:type="dxa"/>
-            </w:tcMar>
-          </w:tcPr>
-          <w:p>
-            <w:pPr>
-              <w:spacing w:line="240" w:lineRule="auto"/>
-            </w:pPr>
-          </w:p>
-        </w:tc>
-        <w:tc>
-          <w:tcPr>
-            <w:tcW w:w="945" w:type="dxa"/>
-            <w:shd w:val="clear" w:color="auto" w:fill="000000"/>
-            <w:tcMar>
-              <w:top w:w="100" w:type="dxa"/>
-              <w:left w:w="100" w:type="dxa"/>
-              <w:bottom w:w="100" w:type="dxa"/>
-              <w:right w:w="100" w:type="dxa"/>
-            </w:tcMar>
-          </w:tcPr>
-          <w:p>
-            <w:pPr>
-              <w:spacing w:line="240" w:lineRule="auto"/>
-            </w:pPr>
-          </w:p>
-        </w:tc>
-        <w:tc>
-          <w:tcPr>
-            <w:tcW w:w="2130" w:type="dxa"/>
-            <w:shd w:val="clear" w:color="auto" w:fill="000000"/>
-            <w:tcMar>
-              <w:top w:w="100" w:type="dxa"/>
-              <w:left w:w="100" w:type="dxa"/>
-              <w:bottom w:w="100" w:type="dxa"/>
-              <w:right w:w="100" w:type="dxa"/>
-            </w:tcMar>
-          </w:tcPr>
-          <w:p>
-            <w:pPr>
-              <w:spacing w:line="240" w:lineRule="auto"/>
-            </w:pPr>
-          </w:p>
-        </w:tc>
-        <w:tc>
-          <w:tcPr>
-            <w:tcW w:w="1575" w:type="dxa"/>
-            <w:shd w:val="clear" w:color="auto" w:fill="000000"/>
-            <w:tcMar>
-              <w:top w:w="100" w:type="dxa"/>
-              <w:left w:w="100" w:type="dxa"/>
-              <w:bottom w:w="100" w:type="dxa"/>
-              <w:right w:w="100" w:type="dxa"/>
-            </w:tcMar>
-          </w:tcPr>
-          <w:p>
-            <w:pPr>
-              <w:spacing w:line="240" w:lineRule="auto"/>
-            </w:pPr>
-          </w:p>
-        </w:tc>
-        <w:tc>
-          <w:tcPr>
-            <w:tcW w:w="1515" w:type="dxa"/>
-            <w:shd w:val="clear" w:color="auto" w:fill="000000"/>
-            <w:tcMar>
-              <w:top w:w="100" w:type="dxa"/>
-              <w:left w:w="100" w:type="dxa"/>
-              <w:bottom w:w="100" w:type="dxa"/>
-              <w:right w:w="100" w:type="dxa"/>
-            </w:tcMar>
-          </w:tcPr>
-          <w:p>
-            <w:pPr>
-              <w:spacing w:line="240" w:lineRule="auto"/>
-            </w:pPr>
-          </w:p>
-        </w:tc>
-      </w:tr>
-      <w:tr>
-        <w:tc>
-          <w:tcPr>
-            <w:tcW w:w="2310" w:type="dxa"/>
-            <w:tcMar>
-              <w:top w:w="100" w:type="dxa"/>
-              <w:left w:w="100" w:type="dxa"/>
-              <w:bottom w:w="100" w:type="dxa"/>
-              <w:right w:w="100" w:type="dxa"/>
-            </w:tcMar>
-          </w:tcPr>
-          <w:p>
-            <w:pPr>
-              <w:spacing w:line="240" w:lineRule="auto"/>
-            </w:pPr>
-            <w:r>
-              <w:rPr>
-                <w:sz w:val="16"/>
-                <w:szCs w:val="16"/>
-              </w:rPr>
-              <w:lastRenderedPageBreak/>
-              <w:t>Claim3</w:t>
-            </w:r>
-          </w:p>
-        </w:tc>
-        <w:tc>
-          <w:tcPr>
-            <w:tcW w:w="1410" w:type="dxa"/>
-            <w:tcMar>
-              <w:top w:w="100" w:type="dxa"/>
-              <w:left w:w="100" w:type="dxa"/>
-              <w:bottom w:w="100" w:type="dxa"/>
-              <w:right w:w="100" w:type="dxa"/>
-            </w:tcMar>
-          </w:tcPr>
-          <w:p>
-            <w:pPr>
-              <w:spacing w:line="240" w:lineRule="auto"/>
-            </w:pPr>
-            <w:r>
-              <w:rPr>
-                <w:sz w:val="16"/>
-                <w:szCs w:val="16"/>
-              </w:rPr>
-              <w:t>Name</w:t>
-            </w:r>
-          </w:p>
-        </w:tc>
-        <w:tc>
-          <w:tcPr>
-            <w:tcW w:w="2205" w:type="dxa"/>
-            <w:tcMar>
-              <w:top w:w="100" w:type="dxa"/>
-              <w:left w:w="100" w:type="dxa"/>
-              <w:bottom w:w="100" w:type="dxa"/>
-              <w:right w:w="100" w:type="dxa"/>
-            </w:tcMar>
-          </w:tcPr>
-          <w:p>
-            <w:pPr>
-              <w:spacing w:line="240" w:lineRule="auto"/>
-            </w:pPr>
-            <w:r>
-              <w:rPr>
-                <w:sz w:val="16"/>
-                <w:szCs w:val="16"/>
-              </w:rPr>
-              <w:t>The name of claim</w:t>
-            </w:r>
-          </w:p>
-        </w:tc>
-        <w:tc>
-          <w:tcPr>
-            <w:tcW w:w="870" w:type="dxa"/>
-            <w:tcMar>
-              <w:top w:w="100" w:type="dxa"/>
-              <w:left w:w="100" w:type="dxa"/>
-              <w:bottom w:w="100" w:type="dxa"/>
-              <w:right w:w="100" w:type="dxa"/>
-            </w:tcMar>
-          </w:tcPr>
-          <w:p>
-            <w:pPr>
-              <w:spacing w:line="240" w:lineRule="auto"/>
-            </w:pPr>
-            <w:r>
-              <w:rPr>
-                <w:color w:val="222222"/>
-                <w:sz w:val="16"/>
-                <w:szCs w:val="16"/>
-                <w:shd w:val="clear" w:color="auto" w:fill="FCFCFC"/>
-              </w:rPr>
-              <w:t>128</w:t>
-            </w:r>
-          </w:p>
-        </w:tc>
-        <w:tc>
-          <w:tcPr>
-            <w:tcW w:w="945" w:type="dxa"/>
-            <w:tcMar>
-              <w:top w:w="100" w:type="dxa"/>
-              <w:left w:w="100" w:type="dxa"/>
-              <w:bottom w:w="100" w:type="dxa"/>
-              <w:right w:w="100" w:type="dxa"/>
-            </w:tcMar>
-          </w:tcPr>
-          <w:p>
-            <w:pPr>
-              <w:spacing w:line="240" w:lineRule="auto"/>
-            </w:pPr>
-            <w:r>
-              <w:rPr>
-                <w:color w:val="222222"/>
-                <w:sz w:val="16"/>
-                <w:szCs w:val="16"/>
-                <w:shd w:val="clear" w:color="auto" w:fill="FCFCFC"/>
-              </w:rPr>
-              <w:t>N</w:t>
-            </w:r>
-          </w:p>
-        </w:tc>
-        <w:tc>
-          <w:tcPr>
-            <w:tcW w:w="2130" w:type="dxa"/>
-            <w:tcMar>
-              <w:top w:w="100" w:type="dxa"/>
-              <w:left w:w="100" w:type="dxa"/>
-              <w:bottom w:w="100" w:type="dxa"/>
-              <w:right w:w="100" w:type="dxa"/>
-            </w:tcMar>
-          </w:tcPr>
-          <w:p>
-            <w:pPr>
-              <w:spacing w:line="240" w:lineRule="auto"/>
-            </w:pPr>
-            <w:r>
-              <w:rPr>
-                <w:sz w:val="16"/>
-                <w:szCs w:val="16"/>
-              </w:rPr>
-              <w:t>zero or more printable ASCII characters</w:t>
-            </w:r>
-          </w:p>
-        </w:tc>
-        <w:tc>
-          <w:tcPr>
-            <w:tcW w:w="1575" w:type="dxa"/>
-            <w:tcMar>
-              <w:top w:w="100" w:type="dxa"/>
-              <w:left w:w="100" w:type="dxa"/>
-              <w:bottom w:w="100" w:type="dxa"/>
-              <w:right w:w="100" w:type="dxa"/>
-            </w:tcMar>
-          </w:tcPr>
-          <w:p>
-            <w:pPr>
-              <w:spacing w:line="240" w:lineRule="auto"/>
-            </w:pPr>
-            <w:proofErr w:type="spellStart"/>
-            <w:r>
-              <w:rPr>
-                <w:color w:val="222222"/>
-                <w:sz w:val="16"/>
-                <w:szCs w:val="16"/>
-                <w:shd w:val="clear" w:color="auto" w:fill="FCFCFC"/>
-              </w:rPr>
-              <w:t>xsd:token</w:t>
-            </w:r>
-            <w:proofErr w:type="spellEnd"/>
-          </w:p>
-        </w:tc>
-        <w:tc>
-          <w:tcPr>
-            <w:tcW w:w="1515" w:type="dxa"/>
-            <w:tcMar>
-              <w:top w:w="100" w:type="dxa"/>
-              <w:left w:w="100" w:type="dxa"/>
-              <w:bottom w:w="100" w:type="dxa"/>
-              <w:right w:w="100" w:type="dxa"/>
-            </w:tcMar>
-          </w:tcPr>
-          <w:p>
-            <w:pPr>
-              <w:spacing w:line="240" w:lineRule="auto"/>
-            </w:pPr>
-            <w:hyperlink r:id="rId97">
-              <w:r>
-                <w:rPr>
-                  <w:color w:val="1155CC"/>
-                  <w:sz w:val="16"/>
-                  <w:szCs w:val="16"/>
-                  <w:u w:val="single"/>
-                  <w:shd w:val="clear" w:color="auto" w:fill="FCFCFC"/>
-                </w:rPr>
-                <w:t>https://ceds.ed.gov/CEDSElementDetails.aspx?TermxTopicId=21773</w:t>
-              </w:r>
-            </w:hyperlink>
-          </w:p>
-          <w:p>
-            <w:pPr>
-              <w:spacing w:line="240" w:lineRule="auto"/>
-            </w:pPr>
-          </w:p>
-          <w:p>
-            <w:pPr>
-              <w:spacing w:line="240" w:lineRule="auto"/>
-            </w:pPr>
-            <w:r>
-              <w:rPr>
-                <w:color w:val="222222"/>
-                <w:sz w:val="16"/>
-                <w:szCs w:val="16"/>
-                <w:shd w:val="clear" w:color="auto" w:fill="FCFCFC"/>
-              </w:rPr>
-              <w:t>CEDS Element ID 000417</w:t>
-            </w:r>
-          </w:p>
-        </w:tc>
-      </w:tr>
-      <w:tr>
-        <w:tc>
-          <w:tcPr>
-            <w:tcW w:w="2310" w:type="dxa"/>
-            <w:tcMar>
-              <w:top w:w="100" w:type="dxa"/>
-              <w:left w:w="100" w:type="dxa"/>
-              <w:bottom w:w="100" w:type="dxa"/>
-              <w:right w:w="100" w:type="dxa"/>
-            </w:tcMar>
-          </w:tcPr>
-          <w:p>
-            <w:pPr>
-              <w:spacing w:line="240" w:lineRule="auto"/>
-            </w:pPr>
-            <w:r>
-              <w:rPr>
-                <w:sz w:val="16"/>
-                <w:szCs w:val="16"/>
-              </w:rPr>
-              <w:t>Claim3</w:t>
-            </w:r>
-          </w:p>
-        </w:tc>
-        <w:tc>
-          <w:tcPr>
-            <w:tcW w:w="1410" w:type="dxa"/>
-            <w:tcMar>
-              <w:top w:w="100" w:type="dxa"/>
-              <w:left w:w="100" w:type="dxa"/>
-              <w:bottom w:w="100" w:type="dxa"/>
-              <w:right w:w="100" w:type="dxa"/>
-            </w:tcMar>
-          </w:tcPr>
-          <w:p>
-            <w:pPr>
-              <w:spacing w:line="240" w:lineRule="auto"/>
-            </w:pPr>
-            <w:proofErr w:type="spellStart"/>
-            <w:r>
-              <w:rPr>
-                <w:sz w:val="16"/>
-                <w:szCs w:val="16"/>
-              </w:rPr>
-              <w:t>MinScore</w:t>
-            </w:r>
-            <w:proofErr w:type="spellEnd"/>
-          </w:p>
-        </w:tc>
-        <w:tc>
-          <w:tcPr>
-            <w:tcW w:w="2205" w:type="dxa"/>
-            <w:tcMar>
-              <w:top w:w="100" w:type="dxa"/>
-              <w:left w:w="100" w:type="dxa"/>
-              <w:bottom w:w="100" w:type="dxa"/>
-              <w:right w:w="100" w:type="dxa"/>
-            </w:tcMar>
-          </w:tcPr>
-          <w:p>
-            <w:pPr>
-              <w:spacing w:line="240" w:lineRule="auto"/>
-            </w:pPr>
-            <w:r>
-              <w:rPr>
-                <w:sz w:val="16"/>
-                <w:szCs w:val="16"/>
-              </w:rPr>
-              <w:t xml:space="preserve">The minimum claim scare score </w:t>
-            </w:r>
-          </w:p>
-        </w:tc>
-        <w:tc>
-          <w:tcPr>
-            <w:tcW w:w="870" w:type="dxa"/>
-            <w:tcMar>
-              <w:top w:w="100" w:type="dxa"/>
-              <w:left w:w="100" w:type="dxa"/>
-              <w:bottom w:w="100" w:type="dxa"/>
-              <w:right w:w="100" w:type="dxa"/>
-            </w:tcMar>
-          </w:tcPr>
-          <w:p>
-            <w:pPr>
-              <w:spacing w:line="240" w:lineRule="auto"/>
-            </w:pPr>
-          </w:p>
-        </w:tc>
-        <w:tc>
-          <w:tcPr>
-            <w:tcW w:w="945" w:type="dxa"/>
-            <w:tcMar>
-              <w:top w:w="100" w:type="dxa"/>
-              <w:left w:w="100" w:type="dxa"/>
-              <w:bottom w:w="100" w:type="dxa"/>
-              <w:right w:w="100" w:type="dxa"/>
-            </w:tcMar>
-          </w:tcPr>
-          <w:p>
-            <w:pPr>
-              <w:spacing w:line="240" w:lineRule="auto"/>
-            </w:pPr>
-            <w:r>
-              <w:rPr>
-                <w:color w:val="222222"/>
-                <w:sz w:val="16"/>
-                <w:szCs w:val="16"/>
-                <w:shd w:val="clear" w:color="auto" w:fill="FCFCFC"/>
-              </w:rPr>
-              <w:t>Y</w:t>
-            </w:r>
-          </w:p>
-        </w:tc>
-        <w:tc>
-          <w:tcPr>
-            <w:tcW w:w="2130" w:type="dxa"/>
-            <w:tcMar>
-              <w:top w:w="100" w:type="dxa"/>
-              <w:left w:w="100" w:type="dxa"/>
-              <w:bottom w:w="100" w:type="dxa"/>
-              <w:right w:w="100" w:type="dxa"/>
-            </w:tcMar>
-          </w:tcPr>
-          <w:p>
-            <w:pPr>
-              <w:spacing w:line="240" w:lineRule="auto"/>
-            </w:pPr>
-            <w:r>
-              <w:rPr>
-                <w:color w:val="222222"/>
-                <w:sz w:val="16"/>
-                <w:szCs w:val="16"/>
-                <w:shd w:val="clear" w:color="auto" w:fill="FCFCFC"/>
-              </w:rPr>
-              <w:t>Integer</w:t>
-            </w:r>
-          </w:p>
-        </w:tc>
-        <w:tc>
-          <w:tcPr>
-            <w:tcW w:w="1575" w:type="dxa"/>
-            <w:tcMar>
-              <w:top w:w="100" w:type="dxa"/>
-              <w:left w:w="100" w:type="dxa"/>
-              <w:bottom w:w="100" w:type="dxa"/>
-              <w:right w:w="100" w:type="dxa"/>
-            </w:tcMar>
-          </w:tcPr>
-          <w:p>
-            <w:pPr>
-              <w:spacing w:line="240" w:lineRule="auto"/>
-            </w:pPr>
-            <w:proofErr w:type="spellStart"/>
-            <w:r>
-              <w:rPr>
-                <w:color w:val="222222"/>
-                <w:sz w:val="16"/>
-                <w:szCs w:val="16"/>
-                <w:shd w:val="clear" w:color="auto" w:fill="FCFCFC"/>
-              </w:rPr>
-              <w:t>xsd:short</w:t>
-            </w:r>
-            <w:proofErr w:type="spellEnd"/>
-          </w:p>
-        </w:tc>
-        <w:tc>
-          <w:tcPr>
-            <w:tcW w:w="1515" w:type="dxa"/>
-            <w:tcMar>
-              <w:top w:w="100" w:type="dxa"/>
-              <w:left w:w="100" w:type="dxa"/>
-              <w:bottom w:w="100" w:type="dxa"/>
-              <w:right w:w="100" w:type="dxa"/>
-            </w:tcMar>
-          </w:tcPr>
-          <w:p>
-            <w:pPr>
-              <w:spacing w:line="240" w:lineRule="auto"/>
-            </w:pPr>
-            <w:hyperlink r:id="rId98">
-              <w:r>
-                <w:rPr>
-                  <w:color w:val="1155CC"/>
-                  <w:sz w:val="16"/>
-                  <w:szCs w:val="16"/>
-                  <w:u w:val="single"/>
-                  <w:shd w:val="clear" w:color="auto" w:fill="FCFCFC"/>
-                </w:rPr>
-                <w:t>https://ceds.ed.gov/CEDSElementDetails.aspx?TermxTopicId=21627</w:t>
-              </w:r>
-            </w:hyperlink>
-          </w:p>
-          <w:p>
-            <w:pPr>
-              <w:spacing w:line="240" w:lineRule="auto"/>
-            </w:pPr>
-          </w:p>
-          <w:p>
-            <w:pPr>
-              <w:spacing w:line="240" w:lineRule="auto"/>
-            </w:pPr>
-            <w:r>
-              <w:rPr>
-                <w:color w:val="222222"/>
-                <w:sz w:val="16"/>
-                <w:szCs w:val="16"/>
-                <w:shd w:val="clear" w:color="auto" w:fill="FCFCFC"/>
-              </w:rPr>
-              <w:t>CEDS Element ID 000395</w:t>
-            </w:r>
-          </w:p>
-        </w:tc>
-      </w:tr>
-      <w:tr>
-        <w:tc>
-          <w:tcPr>
-            <w:tcW w:w="2310" w:type="dxa"/>
-            <w:tcMar>
-              <w:top w:w="100" w:type="dxa"/>
-              <w:left w:w="100" w:type="dxa"/>
-              <w:bottom w:w="100" w:type="dxa"/>
-              <w:right w:w="100" w:type="dxa"/>
-            </w:tcMar>
-          </w:tcPr>
-          <w:p>
-            <w:pPr>
-              <w:spacing w:line="240" w:lineRule="auto"/>
-            </w:pPr>
-            <w:r>
-              <w:rPr>
-                <w:sz w:val="16"/>
-                <w:szCs w:val="16"/>
-              </w:rPr>
-              <w:t>Claim3</w:t>
-            </w:r>
-          </w:p>
-        </w:tc>
-        <w:tc>
-          <w:tcPr>
-            <w:tcW w:w="1410" w:type="dxa"/>
-            <w:tcMar>
-              <w:top w:w="100" w:type="dxa"/>
-              <w:left w:w="100" w:type="dxa"/>
-              <w:bottom w:w="100" w:type="dxa"/>
-              <w:right w:w="100" w:type="dxa"/>
-            </w:tcMar>
-          </w:tcPr>
-          <w:p>
-            <w:pPr>
-              <w:spacing w:line="240" w:lineRule="auto"/>
-            </w:pPr>
-            <w:proofErr w:type="spellStart"/>
-            <w:r>
-              <w:rPr>
-                <w:sz w:val="16"/>
-                <w:szCs w:val="16"/>
-              </w:rPr>
-              <w:t>MaxScore</w:t>
-            </w:r>
-            <w:proofErr w:type="spellEnd"/>
-          </w:p>
-        </w:tc>
-        <w:tc>
-          <w:tcPr>
-            <w:tcW w:w="2205" w:type="dxa"/>
-            <w:tcMar>
-              <w:top w:w="100" w:type="dxa"/>
-              <w:left w:w="100" w:type="dxa"/>
-              <w:bottom w:w="100" w:type="dxa"/>
-              <w:right w:w="100" w:type="dxa"/>
-            </w:tcMar>
-          </w:tcPr>
-          <w:p>
-            <w:pPr>
-              <w:spacing w:line="240" w:lineRule="auto"/>
-            </w:pPr>
-            <w:r>
-              <w:rPr>
-                <w:sz w:val="16"/>
-                <w:szCs w:val="16"/>
-              </w:rPr>
-              <w:t xml:space="preserve">The maximum claim scare score </w:t>
-            </w:r>
-          </w:p>
-        </w:tc>
-        <w:tc>
-          <w:tcPr>
-            <w:tcW w:w="870" w:type="dxa"/>
-            <w:tcMar>
-              <w:top w:w="100" w:type="dxa"/>
-              <w:left w:w="100" w:type="dxa"/>
-              <w:bottom w:w="100" w:type="dxa"/>
-              <w:right w:w="100" w:type="dxa"/>
-            </w:tcMar>
-          </w:tcPr>
-          <w:p>
-            <w:pPr>
-              <w:spacing w:line="240" w:lineRule="auto"/>
-            </w:pPr>
-          </w:p>
-        </w:tc>
-        <w:tc>
-          <w:tcPr>
-            <w:tcW w:w="945" w:type="dxa"/>
-            <w:tcMar>
-              <w:top w:w="100" w:type="dxa"/>
-              <w:left w:w="100" w:type="dxa"/>
-              <w:bottom w:w="100" w:type="dxa"/>
-              <w:right w:w="100" w:type="dxa"/>
-            </w:tcMar>
-          </w:tcPr>
-          <w:p>
-            <w:pPr>
-              <w:spacing w:line="240" w:lineRule="auto"/>
-            </w:pPr>
-            <w:r>
-              <w:rPr>
-                <w:color w:val="222222"/>
-                <w:sz w:val="16"/>
-                <w:szCs w:val="16"/>
-                <w:shd w:val="clear" w:color="auto" w:fill="FCFCFC"/>
-              </w:rPr>
-              <w:t>Y</w:t>
-            </w:r>
-          </w:p>
-        </w:tc>
-        <w:tc>
-          <w:tcPr>
-            <w:tcW w:w="2130" w:type="dxa"/>
-            <w:tcMar>
-              <w:top w:w="100" w:type="dxa"/>
-              <w:left w:w="100" w:type="dxa"/>
-              <w:bottom w:w="100" w:type="dxa"/>
-              <w:right w:w="100" w:type="dxa"/>
-            </w:tcMar>
-          </w:tcPr>
-          <w:p>
-            <w:pPr>
-              <w:spacing w:line="240" w:lineRule="auto"/>
-            </w:pPr>
-            <w:r>
-              <w:rPr>
-                <w:color w:val="222222"/>
-                <w:sz w:val="16"/>
-                <w:szCs w:val="16"/>
-                <w:shd w:val="clear" w:color="auto" w:fill="FCFCFC"/>
-              </w:rPr>
-              <w:t>Integer</w:t>
-            </w:r>
-          </w:p>
-        </w:tc>
-        <w:tc>
-          <w:tcPr>
-            <w:tcW w:w="1575" w:type="dxa"/>
-            <w:tcMar>
-              <w:top w:w="100" w:type="dxa"/>
-              <w:left w:w="100" w:type="dxa"/>
-              <w:bottom w:w="100" w:type="dxa"/>
-              <w:right w:w="100" w:type="dxa"/>
-            </w:tcMar>
-          </w:tcPr>
-          <w:p>
-            <w:pPr>
-              <w:spacing w:line="240" w:lineRule="auto"/>
-            </w:pPr>
-            <w:proofErr w:type="spellStart"/>
-            <w:r>
-              <w:rPr>
-                <w:color w:val="222222"/>
-                <w:sz w:val="16"/>
-                <w:szCs w:val="16"/>
-                <w:shd w:val="clear" w:color="auto" w:fill="FCFCFC"/>
-              </w:rPr>
-              <w:t>xsd:short</w:t>
-            </w:r>
-            <w:proofErr w:type="spellEnd"/>
-          </w:p>
-        </w:tc>
-        <w:tc>
-          <w:tcPr>
-            <w:tcW w:w="1515" w:type="dxa"/>
-            <w:tcMar>
-              <w:top w:w="100" w:type="dxa"/>
-              <w:left w:w="100" w:type="dxa"/>
-              <w:bottom w:w="100" w:type="dxa"/>
-              <w:right w:w="100" w:type="dxa"/>
-            </w:tcMar>
-          </w:tcPr>
-          <w:p>
-            <w:pPr>
-              <w:spacing w:line="240" w:lineRule="auto"/>
-            </w:pPr>
-            <w:hyperlink r:id="rId99">
-              <w:r>
-                <w:rPr>
-                  <w:color w:val="1155CC"/>
-                  <w:sz w:val="16"/>
-                  <w:szCs w:val="16"/>
-                  <w:u w:val="single"/>
-                  <w:shd w:val="clear" w:color="auto" w:fill="FCFCFC"/>
-                </w:rPr>
-                <w:t>https://ceds.ed.gov/CEDSElementDetails.aspx?TermxTopicId=21628</w:t>
-              </w:r>
-            </w:hyperlink>
-          </w:p>
-          <w:p>
-            <w:pPr>
-              <w:spacing w:line="240" w:lineRule="auto"/>
-            </w:pPr>
-          </w:p>
-          <w:p>
-            <w:pPr>
-              <w:spacing w:line="240" w:lineRule="auto"/>
-            </w:pPr>
-            <w:r>
-              <w:rPr>
-                <w:color w:val="222222"/>
-                <w:sz w:val="16"/>
-                <w:szCs w:val="16"/>
-                <w:shd w:val="clear" w:color="auto" w:fill="FCFCFC"/>
-              </w:rPr>
-              <w:t>CEDS Element ID 000396</w:t>
-            </w:r>
-          </w:p>
-        </w:tc>
-      </w:tr>
-      <w:tr>
-        <w:tc>
-          <w:tcPr>
-            <w:tcW w:w="2310" w:type="dxa"/>
-            <w:tcMar>
-              <w:top w:w="100" w:type="dxa"/>
-              <w:left w:w="100" w:type="dxa"/>
-              <w:bottom w:w="100" w:type="dxa"/>
-              <w:right w:w="100" w:type="dxa"/>
-            </w:tcMar>
-          </w:tcPr>
-          <w:p>
-            <w:pPr>
-              <w:spacing w:line="240" w:lineRule="auto"/>
-            </w:pPr>
-            <w:r>
-              <w:rPr>
-                <w:sz w:val="16"/>
-                <w:szCs w:val="16"/>
-              </w:rPr>
-              <w:t>Claims</w:t>
-            </w:r>
-          </w:p>
-        </w:tc>
-        <w:tc>
-          <w:tcPr>
-            <w:tcW w:w="1410" w:type="dxa"/>
-            <w:tcMar>
-              <w:top w:w="100" w:type="dxa"/>
-              <w:left w:w="100" w:type="dxa"/>
-              <w:bottom w:w="100" w:type="dxa"/>
-              <w:right w:w="100" w:type="dxa"/>
-            </w:tcMar>
-          </w:tcPr>
-          <w:p>
-            <w:pPr>
-              <w:spacing w:line="240" w:lineRule="auto"/>
-            </w:pPr>
-            <w:r>
-              <w:rPr>
-                <w:sz w:val="16"/>
-                <w:szCs w:val="16"/>
-              </w:rPr>
-              <w:t>Claim4</w:t>
-            </w:r>
-          </w:p>
-        </w:tc>
-        <w:tc>
-          <w:tcPr>
-            <w:tcW w:w="2205" w:type="dxa"/>
-            <w:shd w:val="clear" w:color="auto" w:fill="000000"/>
-            <w:tcMar>
-              <w:top w:w="100" w:type="dxa"/>
-              <w:left w:w="100" w:type="dxa"/>
-              <w:bottom w:w="100" w:type="dxa"/>
-              <w:right w:w="100" w:type="dxa"/>
-            </w:tcMar>
-          </w:tcPr>
-          <w:p>
-            <w:pPr>
-              <w:spacing w:line="240" w:lineRule="auto"/>
-            </w:pPr>
-          </w:p>
-        </w:tc>
-        <w:tc>
-          <w:tcPr>
-            <w:tcW w:w="870" w:type="dxa"/>
-            <w:shd w:val="clear" w:color="auto" w:fill="000000"/>
-            <w:tcMar>
-              <w:top w:w="100" w:type="dxa"/>
-              <w:left w:w="100" w:type="dxa"/>
-              <w:bottom w:w="100" w:type="dxa"/>
-              <w:right w:w="100" w:type="dxa"/>
-            </w:tcMar>
-          </w:tcPr>
-          <w:p>
-            <w:pPr>
-              <w:spacing w:line="240" w:lineRule="auto"/>
-            </w:pPr>
-          </w:p>
-        </w:tc>
-        <w:tc>
-          <w:tcPr>
-            <w:tcW w:w="945" w:type="dxa"/>
-            <w:shd w:val="clear" w:color="auto" w:fill="000000"/>
-            <w:tcMar>
-              <w:top w:w="100" w:type="dxa"/>
-              <w:left w:w="100" w:type="dxa"/>
-              <w:bottom w:w="100" w:type="dxa"/>
-              <w:right w:w="100" w:type="dxa"/>
-            </w:tcMar>
-          </w:tcPr>
-          <w:p>
-            <w:pPr>
-              <w:spacing w:line="240" w:lineRule="auto"/>
-            </w:pPr>
-          </w:p>
-        </w:tc>
-        <w:tc>
-          <w:tcPr>
-            <w:tcW w:w="2130" w:type="dxa"/>
-            <w:shd w:val="clear" w:color="auto" w:fill="000000"/>
-            <w:tcMar>
-              <w:top w:w="100" w:type="dxa"/>
-              <w:left w:w="100" w:type="dxa"/>
-              <w:bottom w:w="100" w:type="dxa"/>
-              <w:right w:w="100" w:type="dxa"/>
-            </w:tcMar>
-          </w:tcPr>
-          <w:p>
-            <w:pPr>
-              <w:spacing w:line="240" w:lineRule="auto"/>
-            </w:pPr>
-          </w:p>
-        </w:tc>
-        <w:tc>
-          <w:tcPr>
-            <w:tcW w:w="1575" w:type="dxa"/>
-            <w:shd w:val="clear" w:color="auto" w:fill="000000"/>
-            <w:tcMar>
-              <w:top w:w="100" w:type="dxa"/>
-              <w:left w:w="100" w:type="dxa"/>
-              <w:bottom w:w="100" w:type="dxa"/>
-              <w:right w:w="100" w:type="dxa"/>
-            </w:tcMar>
-          </w:tcPr>
-          <w:p>
-            <w:pPr>
-              <w:spacing w:line="240" w:lineRule="auto"/>
-            </w:pPr>
-          </w:p>
-        </w:tc>
-        <w:tc>
-          <w:tcPr>
-            <w:tcW w:w="1515" w:type="dxa"/>
-            <w:shd w:val="clear" w:color="auto" w:fill="000000"/>
-            <w:tcMar>
-              <w:top w:w="100" w:type="dxa"/>
-              <w:left w:w="100" w:type="dxa"/>
-              <w:bottom w:w="100" w:type="dxa"/>
-              <w:right w:w="100" w:type="dxa"/>
-            </w:tcMar>
-          </w:tcPr>
-          <w:p>
-            <w:pPr>
-              <w:spacing w:line="240" w:lineRule="auto"/>
-            </w:pPr>
-          </w:p>
-        </w:tc>
-      </w:tr>
-      <w:tr>
-        <w:tc>
-          <w:tcPr>
-            <w:tcW w:w="2310" w:type="dxa"/>
-            <w:tcMar>
-              <w:top w:w="100" w:type="dxa"/>
-              <w:left w:w="100" w:type="dxa"/>
-              <w:bottom w:w="100" w:type="dxa"/>
-              <w:right w:w="100" w:type="dxa"/>
-            </w:tcMar>
-          </w:tcPr>
-          <w:p>
-            <w:pPr>
-              <w:spacing w:line="240" w:lineRule="auto"/>
-            </w:pPr>
-            <w:r>
-              <w:rPr>
-                <w:sz w:val="16"/>
-                <w:szCs w:val="16"/>
-              </w:rPr>
-              <w:t>Claim4</w:t>
-            </w:r>
-          </w:p>
-        </w:tc>
-        <w:tc>
-          <w:tcPr>
-            <w:tcW w:w="1410" w:type="dxa"/>
-            <w:tcMar>
-              <w:top w:w="100" w:type="dxa"/>
-              <w:left w:w="100" w:type="dxa"/>
-              <w:bottom w:w="100" w:type="dxa"/>
-              <w:right w:w="100" w:type="dxa"/>
-            </w:tcMar>
-          </w:tcPr>
-          <w:p>
-            <w:pPr>
-              <w:spacing w:line="240" w:lineRule="auto"/>
-            </w:pPr>
-            <w:r>
-              <w:rPr>
-                <w:sz w:val="16"/>
-                <w:szCs w:val="16"/>
-              </w:rPr>
-              <w:t>Name</w:t>
-            </w:r>
-          </w:p>
-        </w:tc>
-        <w:tc>
-          <w:tcPr>
-            <w:tcW w:w="2205" w:type="dxa"/>
-            <w:tcMar>
-              <w:top w:w="100" w:type="dxa"/>
-              <w:left w:w="100" w:type="dxa"/>
-              <w:bottom w:w="100" w:type="dxa"/>
-              <w:right w:w="100" w:type="dxa"/>
-            </w:tcMar>
-          </w:tcPr>
-          <w:p>
-            <w:pPr>
-              <w:spacing w:line="240" w:lineRule="auto"/>
-            </w:pPr>
-            <w:r>
-              <w:rPr>
-                <w:sz w:val="16"/>
-                <w:szCs w:val="16"/>
-              </w:rPr>
-              <w:t>The name of claim</w:t>
-            </w:r>
-          </w:p>
-        </w:tc>
-        <w:tc>
-          <w:tcPr>
-            <w:tcW w:w="870" w:type="dxa"/>
-            <w:tcMar>
-              <w:top w:w="100" w:type="dxa"/>
-              <w:left w:w="100" w:type="dxa"/>
-              <w:bottom w:w="100" w:type="dxa"/>
-              <w:right w:w="100" w:type="dxa"/>
-            </w:tcMar>
-          </w:tcPr>
-          <w:p>
-            <w:pPr>
-              <w:spacing w:line="240" w:lineRule="auto"/>
-            </w:pPr>
-            <w:r>
-              <w:rPr>
-                <w:color w:val="222222"/>
-                <w:sz w:val="16"/>
-                <w:szCs w:val="16"/>
-                <w:shd w:val="clear" w:color="auto" w:fill="FCFCFC"/>
-              </w:rPr>
-              <w:t>128</w:t>
-            </w:r>
-          </w:p>
-        </w:tc>
-        <w:tc>
-          <w:tcPr>
-            <w:tcW w:w="945" w:type="dxa"/>
-            <w:tcMar>
-              <w:top w:w="100" w:type="dxa"/>
-              <w:left w:w="100" w:type="dxa"/>
-              <w:bottom w:w="100" w:type="dxa"/>
-              <w:right w:w="100" w:type="dxa"/>
-            </w:tcMar>
-          </w:tcPr>
-          <w:p>
-            <w:pPr>
-              <w:spacing w:line="240" w:lineRule="auto"/>
-            </w:pPr>
-            <w:r>
-              <w:rPr>
-                <w:color w:val="222222"/>
-                <w:sz w:val="16"/>
-                <w:szCs w:val="16"/>
-                <w:shd w:val="clear" w:color="auto" w:fill="FCFCFC"/>
-              </w:rPr>
-              <w:t>N</w:t>
-            </w:r>
-          </w:p>
-        </w:tc>
-        <w:tc>
-          <w:tcPr>
-            <w:tcW w:w="2130" w:type="dxa"/>
-            <w:tcMar>
-              <w:top w:w="100" w:type="dxa"/>
-              <w:left w:w="100" w:type="dxa"/>
-              <w:bottom w:w="100" w:type="dxa"/>
-              <w:right w:w="100" w:type="dxa"/>
-            </w:tcMar>
-          </w:tcPr>
-          <w:p>
-            <w:pPr>
-              <w:spacing w:line="240" w:lineRule="auto"/>
-            </w:pPr>
-            <w:r>
-              <w:rPr>
-                <w:sz w:val="16"/>
-                <w:szCs w:val="16"/>
-              </w:rPr>
-              <w:t>zero or more printable ASCII characters</w:t>
-            </w:r>
-          </w:p>
-        </w:tc>
-        <w:tc>
-          <w:tcPr>
-            <w:tcW w:w="1575" w:type="dxa"/>
-            <w:tcMar>
-              <w:top w:w="100" w:type="dxa"/>
-              <w:left w:w="100" w:type="dxa"/>
-              <w:bottom w:w="100" w:type="dxa"/>
-              <w:right w:w="100" w:type="dxa"/>
-            </w:tcMar>
-          </w:tcPr>
-          <w:p>
-            <w:pPr>
-              <w:spacing w:line="240" w:lineRule="auto"/>
-            </w:pPr>
-            <w:proofErr w:type="spellStart"/>
-            <w:r>
-              <w:rPr>
-                <w:color w:val="222222"/>
-                <w:sz w:val="16"/>
-                <w:szCs w:val="16"/>
-                <w:shd w:val="clear" w:color="auto" w:fill="FCFCFC"/>
-              </w:rPr>
-              <w:t>xsd:token</w:t>
-            </w:r>
-            <w:proofErr w:type="spellEnd"/>
-          </w:p>
-        </w:tc>
-        <w:tc>
-          <w:tcPr>
-            <w:tcW w:w="1515" w:type="dxa"/>
-            <w:tcMar>
-              <w:top w:w="100" w:type="dxa"/>
-              <w:left w:w="100" w:type="dxa"/>
-              <w:bottom w:w="100" w:type="dxa"/>
-              <w:right w:w="100" w:type="dxa"/>
-            </w:tcMar>
-          </w:tcPr>
-          <w:p>
-            <w:pPr>
-              <w:spacing w:line="240" w:lineRule="auto"/>
-            </w:pPr>
-            <w:hyperlink r:id="rId100">
-              <w:r>
-                <w:rPr>
-                  <w:color w:val="1155CC"/>
-                  <w:sz w:val="16"/>
-                  <w:szCs w:val="16"/>
-                  <w:u w:val="single"/>
-                  <w:shd w:val="clear" w:color="auto" w:fill="FCFCFC"/>
-                </w:rPr>
-                <w:t>https://ceds.ed.gov/CEDSElementDetails.aspx?TermxTopicId=21773</w:t>
-              </w:r>
-            </w:hyperlink>
-          </w:p>
-          <w:p>
-            <w:pPr>
-              <w:spacing w:line="240" w:lineRule="auto"/>
-            </w:pPr>
-          </w:p>
-          <w:p>
-            <w:pPr>
-              <w:spacing w:line="240" w:lineRule="auto"/>
-            </w:pPr>
-            <w:r>
-              <w:rPr>
-                <w:color w:val="222222"/>
-                <w:sz w:val="16"/>
-                <w:szCs w:val="16"/>
-                <w:shd w:val="clear" w:color="auto" w:fill="FCFCFC"/>
-              </w:rPr>
-              <w:t>CEDS Element ID 000417</w:t>
-            </w:r>
-          </w:p>
-        </w:tc>
-      </w:tr>
-      <w:tr>
-        <w:tc>
-          <w:tcPr>
-            <w:tcW w:w="2310" w:type="dxa"/>
-            <w:tcMar>
-              <w:top w:w="100" w:type="dxa"/>
-              <w:left w:w="100" w:type="dxa"/>
-              <w:bottom w:w="100" w:type="dxa"/>
-              <w:right w:w="100" w:type="dxa"/>
-            </w:tcMar>
-          </w:tcPr>
-          <w:p>
-            <w:pPr>
-              <w:spacing w:line="240" w:lineRule="auto"/>
-            </w:pPr>
-            <w:r>
-              <w:rPr>
-                <w:sz w:val="16"/>
-                <w:szCs w:val="16"/>
-              </w:rPr>
-              <w:t>Claim4</w:t>
-            </w:r>
-          </w:p>
-        </w:tc>
-        <w:tc>
-          <w:tcPr>
-            <w:tcW w:w="1410" w:type="dxa"/>
-            <w:tcMar>
-              <w:top w:w="100" w:type="dxa"/>
-              <w:left w:w="100" w:type="dxa"/>
-              <w:bottom w:w="100" w:type="dxa"/>
-              <w:right w:w="100" w:type="dxa"/>
-            </w:tcMar>
-          </w:tcPr>
-          <w:p>
-            <w:pPr>
-              <w:spacing w:line="240" w:lineRule="auto"/>
-            </w:pPr>
-            <w:proofErr w:type="spellStart"/>
-            <w:r>
-              <w:rPr>
-                <w:sz w:val="16"/>
-                <w:szCs w:val="16"/>
-              </w:rPr>
-              <w:t>MinScore</w:t>
-            </w:r>
-            <w:proofErr w:type="spellEnd"/>
-          </w:p>
-        </w:tc>
-        <w:tc>
-          <w:tcPr>
-            <w:tcW w:w="2205" w:type="dxa"/>
-            <w:tcMar>
-              <w:top w:w="100" w:type="dxa"/>
-              <w:left w:w="100" w:type="dxa"/>
-              <w:bottom w:w="100" w:type="dxa"/>
-              <w:right w:w="100" w:type="dxa"/>
-            </w:tcMar>
-          </w:tcPr>
-          <w:p>
-            <w:pPr>
-              <w:spacing w:line="240" w:lineRule="auto"/>
-            </w:pPr>
-            <w:r>
-              <w:rPr>
-                <w:sz w:val="16"/>
-                <w:szCs w:val="16"/>
-              </w:rPr>
-              <w:t xml:space="preserve">The minimum claim scare score </w:t>
-            </w:r>
-          </w:p>
-        </w:tc>
-        <w:tc>
-          <w:tcPr>
-            <w:tcW w:w="870" w:type="dxa"/>
-            <w:tcMar>
-              <w:top w:w="100" w:type="dxa"/>
-              <w:left w:w="100" w:type="dxa"/>
-              <w:bottom w:w="100" w:type="dxa"/>
-              <w:right w:w="100" w:type="dxa"/>
-            </w:tcMar>
-          </w:tcPr>
-          <w:p>
-            <w:pPr>
-              <w:spacing w:line="240" w:lineRule="auto"/>
-            </w:pPr>
-          </w:p>
-        </w:tc>
-        <w:tc>
-          <w:tcPr>
-            <w:tcW w:w="945" w:type="dxa"/>
-            <w:tcMar>
-              <w:top w:w="100" w:type="dxa"/>
-              <w:left w:w="100" w:type="dxa"/>
-              <w:bottom w:w="100" w:type="dxa"/>
-              <w:right w:w="100" w:type="dxa"/>
-            </w:tcMar>
-          </w:tcPr>
-          <w:p>
-            <w:pPr>
-              <w:spacing w:line="240" w:lineRule="auto"/>
-            </w:pPr>
-            <w:r>
-              <w:rPr>
-                <w:color w:val="222222"/>
-                <w:sz w:val="16"/>
-                <w:szCs w:val="16"/>
-                <w:shd w:val="clear" w:color="auto" w:fill="FCFCFC"/>
-              </w:rPr>
-              <w:t>Y</w:t>
-            </w:r>
-          </w:p>
-        </w:tc>
-        <w:tc>
-          <w:tcPr>
-            <w:tcW w:w="2130" w:type="dxa"/>
-            <w:tcMar>
-              <w:top w:w="100" w:type="dxa"/>
-              <w:left w:w="100" w:type="dxa"/>
-              <w:bottom w:w="100" w:type="dxa"/>
-              <w:right w:w="100" w:type="dxa"/>
-            </w:tcMar>
-          </w:tcPr>
-          <w:p>
-            <w:pPr>
-              <w:spacing w:line="240" w:lineRule="auto"/>
-            </w:pPr>
-            <w:r>
-              <w:rPr>
-                <w:color w:val="222222"/>
-                <w:sz w:val="16"/>
-                <w:szCs w:val="16"/>
-                <w:shd w:val="clear" w:color="auto" w:fill="FCFCFC"/>
-              </w:rPr>
-              <w:t>Integer</w:t>
-            </w:r>
-          </w:p>
-        </w:tc>
-        <w:tc>
-          <w:tcPr>
-            <w:tcW w:w="1575" w:type="dxa"/>
-            <w:tcMar>
-              <w:top w:w="100" w:type="dxa"/>
-              <w:left w:w="100" w:type="dxa"/>
-              <w:bottom w:w="100" w:type="dxa"/>
-              <w:right w:w="100" w:type="dxa"/>
-            </w:tcMar>
-          </w:tcPr>
-          <w:p>
-            <w:pPr>
-              <w:spacing w:line="240" w:lineRule="auto"/>
-            </w:pPr>
-            <w:proofErr w:type="spellStart"/>
-            <w:r>
-              <w:rPr>
-                <w:color w:val="222222"/>
-                <w:sz w:val="16"/>
-                <w:szCs w:val="16"/>
-                <w:shd w:val="clear" w:color="auto" w:fill="FCFCFC"/>
-              </w:rPr>
-              <w:t>xsd:short</w:t>
-            </w:r>
-            <w:proofErr w:type="spellEnd"/>
-          </w:p>
-        </w:tc>
-        <w:tc>
-          <w:tcPr>
-            <w:tcW w:w="1515" w:type="dxa"/>
-            <w:tcMar>
-              <w:top w:w="100" w:type="dxa"/>
-              <w:left w:w="100" w:type="dxa"/>
-              <w:bottom w:w="100" w:type="dxa"/>
-              <w:right w:w="100" w:type="dxa"/>
-            </w:tcMar>
-          </w:tcPr>
-          <w:p>
-            <w:pPr>
-              <w:spacing w:line="240" w:lineRule="auto"/>
-            </w:pPr>
-            <w:hyperlink r:id="rId101">
               <w:r>
                 <w:rPr>
                   <w:color w:val="1155CC"/>
@@ -27888,7 +25687,7 @@
                   <w:shd w:val="clear" w:color="auto" w:fill="FCFCFC"/>
                 </w:rPr>
                 <w:lastRenderedPageBreak/>
-                <w:t>TopicId=21627</w:t>
+                <w:t>TopicId=21628</w:t>
               </w:r>
             </w:hyperlink>
           </w:p>
@@ -27908,6 +25707,2189 @@
                 <w:szCs w:val="16"/>
                 <w:shd w:val="clear" w:color="auto" w:fill="FCFCFC"/>
               </w:rPr>
+              <w:t>CEDS Element ID 000396</w:t>
+            </w:r>
+          </w:p>
+        </w:tc>
+      </w:tr>
+      <w:tr>
+        <w:tc>
+          <w:tcPr>
+            <w:tcW w:w="2310" w:type="dxa"/>
+            <w:tcMar>
+              <w:top w:w="100" w:type="dxa"/>
+              <w:left w:w="100" w:type="dxa"/>
+              <w:bottom w:w="100" w:type="dxa"/>
+              <w:right w:w="100" w:type="dxa"/>
+            </w:tcMar>
+          </w:tcPr>
+          <w:p>
+            <w:pPr>
+              <w:spacing w:line="240" w:lineRule="auto"/>
+            </w:pPr>
+            <w:r>
+              <w:rPr>
+                <w:sz w:val="16"/>
+                <w:szCs w:val="16"/>
+              </w:rPr>
+              <w:lastRenderedPageBreak/>
+              <w:t>Claims</w:t>
+            </w:r>
+          </w:p>
+        </w:tc>
+        <w:tc>
+          <w:tcPr>
+            <w:tcW w:w="1410" w:type="dxa"/>
+            <w:tcMar>
+              <w:top w:w="100" w:type="dxa"/>
+              <w:left w:w="100" w:type="dxa"/>
+              <w:bottom w:w="100" w:type="dxa"/>
+              <w:right w:w="100" w:type="dxa"/>
+            </w:tcMar>
+          </w:tcPr>
+          <w:p>
+            <w:pPr>
+              <w:spacing w:line="240" w:lineRule="auto"/>
+            </w:pPr>
+            <w:r>
+              <w:rPr>
+                <w:sz w:val="16"/>
+                <w:szCs w:val="16"/>
+              </w:rPr>
+              <w:t>Claim2</w:t>
+            </w:r>
+          </w:p>
+        </w:tc>
+        <w:tc>
+          <w:tcPr>
+            <w:tcW w:w="2205" w:type="dxa"/>
+            <w:shd w:val="clear" w:color="auto" w:fill="000000"/>
+            <w:tcMar>
+              <w:top w:w="100" w:type="dxa"/>
+              <w:left w:w="100" w:type="dxa"/>
+              <w:bottom w:w="100" w:type="dxa"/>
+              <w:right w:w="100" w:type="dxa"/>
+            </w:tcMar>
+          </w:tcPr>
+          <w:p>
+            <w:pPr>
+              <w:spacing w:line="240" w:lineRule="auto"/>
+            </w:pPr>
+          </w:p>
+        </w:tc>
+        <w:tc>
+          <w:tcPr>
+            <w:tcW w:w="870" w:type="dxa"/>
+            <w:shd w:val="clear" w:color="auto" w:fill="000000"/>
+            <w:tcMar>
+              <w:top w:w="100" w:type="dxa"/>
+              <w:left w:w="100" w:type="dxa"/>
+              <w:bottom w:w="100" w:type="dxa"/>
+              <w:right w:w="100" w:type="dxa"/>
+            </w:tcMar>
+          </w:tcPr>
+          <w:p>
+            <w:pPr>
+              <w:spacing w:line="240" w:lineRule="auto"/>
+            </w:pPr>
+          </w:p>
+        </w:tc>
+        <w:tc>
+          <w:tcPr>
+            <w:tcW w:w="945" w:type="dxa"/>
+            <w:shd w:val="clear" w:color="auto" w:fill="000000"/>
+            <w:tcMar>
+              <w:top w:w="100" w:type="dxa"/>
+              <w:left w:w="100" w:type="dxa"/>
+              <w:bottom w:w="100" w:type="dxa"/>
+              <w:right w:w="100" w:type="dxa"/>
+            </w:tcMar>
+          </w:tcPr>
+          <w:p>
+            <w:pPr>
+              <w:spacing w:line="240" w:lineRule="auto"/>
+            </w:pPr>
+          </w:p>
+        </w:tc>
+        <w:tc>
+          <w:tcPr>
+            <w:tcW w:w="2130" w:type="dxa"/>
+            <w:shd w:val="clear" w:color="auto" w:fill="000000"/>
+            <w:tcMar>
+              <w:top w:w="100" w:type="dxa"/>
+              <w:left w:w="100" w:type="dxa"/>
+              <w:bottom w:w="100" w:type="dxa"/>
+              <w:right w:w="100" w:type="dxa"/>
+            </w:tcMar>
+          </w:tcPr>
+          <w:p>
+            <w:pPr>
+              <w:spacing w:line="240" w:lineRule="auto"/>
+            </w:pPr>
+          </w:p>
+        </w:tc>
+        <w:tc>
+          <w:tcPr>
+            <w:tcW w:w="1575" w:type="dxa"/>
+            <w:shd w:val="clear" w:color="auto" w:fill="000000"/>
+            <w:tcMar>
+              <w:top w:w="100" w:type="dxa"/>
+              <w:left w:w="100" w:type="dxa"/>
+              <w:bottom w:w="100" w:type="dxa"/>
+              <w:right w:w="100" w:type="dxa"/>
+            </w:tcMar>
+          </w:tcPr>
+          <w:p>
+            <w:pPr>
+              <w:spacing w:line="240" w:lineRule="auto"/>
+            </w:pPr>
+          </w:p>
+        </w:tc>
+        <w:tc>
+          <w:tcPr>
+            <w:tcW w:w="1515" w:type="dxa"/>
+            <w:shd w:val="clear" w:color="auto" w:fill="000000"/>
+            <w:tcMar>
+              <w:top w:w="100" w:type="dxa"/>
+              <w:left w:w="100" w:type="dxa"/>
+              <w:bottom w:w="100" w:type="dxa"/>
+              <w:right w:w="100" w:type="dxa"/>
+            </w:tcMar>
+          </w:tcPr>
+          <w:p>
+            <w:pPr>
+              <w:spacing w:line="240" w:lineRule="auto"/>
+            </w:pPr>
+          </w:p>
+        </w:tc>
+      </w:tr>
+      <w:tr>
+        <w:tc>
+          <w:tcPr>
+            <w:tcW w:w="2310" w:type="dxa"/>
+            <w:tcMar>
+              <w:top w:w="100" w:type="dxa"/>
+              <w:left w:w="100" w:type="dxa"/>
+              <w:bottom w:w="100" w:type="dxa"/>
+              <w:right w:w="100" w:type="dxa"/>
+            </w:tcMar>
+          </w:tcPr>
+          <w:p>
+            <w:pPr>
+              <w:spacing w:line="240" w:lineRule="auto"/>
+            </w:pPr>
+            <w:r>
+              <w:rPr>
+                <w:sz w:val="16"/>
+                <w:szCs w:val="16"/>
+              </w:rPr>
+              <w:t>Claim2</w:t>
+            </w:r>
+          </w:p>
+        </w:tc>
+        <w:tc>
+          <w:tcPr>
+            <w:tcW w:w="1410" w:type="dxa"/>
+            <w:tcMar>
+              <w:top w:w="100" w:type="dxa"/>
+              <w:left w:w="100" w:type="dxa"/>
+              <w:bottom w:w="100" w:type="dxa"/>
+              <w:right w:w="100" w:type="dxa"/>
+            </w:tcMar>
+          </w:tcPr>
+          <w:p>
+            <w:pPr>
+              <w:spacing w:line="240" w:lineRule="auto"/>
+            </w:pPr>
+            <w:r>
+              <w:rPr>
+                <w:sz w:val="16"/>
+                <w:szCs w:val="16"/>
+              </w:rPr>
+              <w:t>Name</w:t>
+            </w:r>
+          </w:p>
+        </w:tc>
+        <w:tc>
+          <w:tcPr>
+            <w:tcW w:w="2205" w:type="dxa"/>
+            <w:tcMar>
+              <w:top w:w="100" w:type="dxa"/>
+              <w:left w:w="100" w:type="dxa"/>
+              <w:bottom w:w="100" w:type="dxa"/>
+              <w:right w:w="100" w:type="dxa"/>
+            </w:tcMar>
+          </w:tcPr>
+          <w:p>
+            <w:pPr>
+              <w:spacing w:line="240" w:lineRule="auto"/>
+            </w:pPr>
+            <w:r>
+              <w:rPr>
+                <w:sz w:val="16"/>
+                <w:szCs w:val="16"/>
+              </w:rPr>
+              <w:t>The name of claim</w:t>
+            </w:r>
+          </w:p>
+        </w:tc>
+        <w:tc>
+          <w:tcPr>
+            <w:tcW w:w="870" w:type="dxa"/>
+            <w:tcMar>
+              <w:top w:w="100" w:type="dxa"/>
+              <w:left w:w="100" w:type="dxa"/>
+              <w:bottom w:w="100" w:type="dxa"/>
+              <w:right w:w="100" w:type="dxa"/>
+            </w:tcMar>
+          </w:tcPr>
+          <w:p>
+            <w:pPr>
+              <w:spacing w:line="240" w:lineRule="auto"/>
+            </w:pPr>
+            <w:r>
+              <w:rPr>
+                <w:color w:val="222222"/>
+                <w:sz w:val="16"/>
+                <w:szCs w:val="16"/>
+                <w:shd w:val="clear" w:color="auto" w:fill="FCFCFC"/>
+              </w:rPr>
+              <w:t>128</w:t>
+            </w:r>
+          </w:p>
+        </w:tc>
+        <w:tc>
+          <w:tcPr>
+            <w:tcW w:w="945" w:type="dxa"/>
+            <w:tcMar>
+              <w:top w:w="100" w:type="dxa"/>
+              <w:left w:w="100" w:type="dxa"/>
+              <w:bottom w:w="100" w:type="dxa"/>
+              <w:right w:w="100" w:type="dxa"/>
+            </w:tcMar>
+          </w:tcPr>
+          <w:p>
+            <w:pPr>
+              <w:spacing w:line="240" w:lineRule="auto"/>
+            </w:pPr>
+            <w:r>
+              <w:rPr>
+                <w:color w:val="222222"/>
+                <w:sz w:val="16"/>
+                <w:szCs w:val="16"/>
+                <w:shd w:val="clear" w:color="auto" w:fill="FCFCFC"/>
+              </w:rPr>
+              <w:t>N</w:t>
+            </w:r>
+          </w:p>
+        </w:tc>
+        <w:tc>
+          <w:tcPr>
+            <w:tcW w:w="2130" w:type="dxa"/>
+            <w:tcMar>
+              <w:top w:w="100" w:type="dxa"/>
+              <w:left w:w="100" w:type="dxa"/>
+              <w:bottom w:w="100" w:type="dxa"/>
+              <w:right w:w="100" w:type="dxa"/>
+            </w:tcMar>
+          </w:tcPr>
+          <w:p>
+            <w:pPr>
+              <w:spacing w:line="240" w:lineRule="auto"/>
+            </w:pPr>
+            <w:r>
+              <w:rPr>
+                <w:sz w:val="16"/>
+                <w:szCs w:val="16"/>
+              </w:rPr>
+              <w:t>zero or more printable ASCII characters</w:t>
+            </w:r>
+          </w:p>
+        </w:tc>
+        <w:tc>
+          <w:tcPr>
+            <w:tcW w:w="1575" w:type="dxa"/>
+            <w:tcMar>
+              <w:top w:w="100" w:type="dxa"/>
+              <w:left w:w="100" w:type="dxa"/>
+              <w:bottom w:w="100" w:type="dxa"/>
+              <w:right w:w="100" w:type="dxa"/>
+            </w:tcMar>
+          </w:tcPr>
+          <w:p>
+            <w:pPr>
+              <w:spacing w:line="240" w:lineRule="auto"/>
+            </w:pPr>
+            <w:proofErr w:type="spellStart"/>
+            <w:r>
+              <w:rPr>
+                <w:color w:val="222222"/>
+                <w:sz w:val="16"/>
+                <w:szCs w:val="16"/>
+                <w:shd w:val="clear" w:color="auto" w:fill="FCFCFC"/>
+              </w:rPr>
+              <w:t>xsd:token</w:t>
+            </w:r>
+            <w:proofErr w:type="spellEnd"/>
+          </w:p>
+        </w:tc>
+        <w:tc>
+          <w:tcPr>
+            <w:tcW w:w="1515" w:type="dxa"/>
+            <w:tcMar>
+              <w:top w:w="100" w:type="dxa"/>
+              <w:left w:w="100" w:type="dxa"/>
+              <w:bottom w:w="100" w:type="dxa"/>
+              <w:right w:w="100" w:type="dxa"/>
+            </w:tcMar>
+          </w:tcPr>
+          <w:p>
+            <w:pPr>
+              <w:spacing w:line="240" w:lineRule="auto"/>
+            </w:pPr>
+            <w:hyperlink r:id="rId94">
+              <w:r>
+                <w:rPr>
+                  <w:color w:val="1155CC"/>
+                  <w:sz w:val="16"/>
+                  <w:szCs w:val="16"/>
+                  <w:u w:val="single"/>
+                  <w:shd w:val="clear" w:color="auto" w:fill="FCFCFC"/>
+                </w:rPr>
+                <w:t>https://ceds.ed.gov/CEDSElementDetails.aspx?TermxTopicId=21773</w:t>
+              </w:r>
+            </w:hyperlink>
+          </w:p>
+          <w:p>
+            <w:pPr>
+              <w:spacing w:line="240" w:lineRule="auto"/>
+            </w:pPr>
+          </w:p>
+          <w:p>
+            <w:pPr>
+              <w:spacing w:line="240" w:lineRule="auto"/>
+            </w:pPr>
+            <w:r>
+              <w:rPr>
+                <w:color w:val="222222"/>
+                <w:sz w:val="16"/>
+                <w:szCs w:val="16"/>
+                <w:shd w:val="clear" w:color="auto" w:fill="FCFCFC"/>
+              </w:rPr>
+              <w:t>CEDS Element ID 000417</w:t>
+            </w:r>
+          </w:p>
+        </w:tc>
+      </w:tr>
+      <w:tr>
+        <w:tc>
+          <w:tcPr>
+            <w:tcW w:w="2310" w:type="dxa"/>
+            <w:tcMar>
+              <w:top w:w="100" w:type="dxa"/>
+              <w:left w:w="100" w:type="dxa"/>
+              <w:bottom w:w="100" w:type="dxa"/>
+              <w:right w:w="100" w:type="dxa"/>
+            </w:tcMar>
+          </w:tcPr>
+          <w:p>
+            <w:pPr>
+              <w:spacing w:line="240" w:lineRule="auto"/>
+            </w:pPr>
+            <w:r>
+              <w:rPr>
+                <w:sz w:val="16"/>
+                <w:szCs w:val="16"/>
+              </w:rPr>
+              <w:t>Claim2</w:t>
+            </w:r>
+          </w:p>
+        </w:tc>
+        <w:tc>
+          <w:tcPr>
+            <w:tcW w:w="1410" w:type="dxa"/>
+            <w:tcMar>
+              <w:top w:w="100" w:type="dxa"/>
+              <w:left w:w="100" w:type="dxa"/>
+              <w:bottom w:w="100" w:type="dxa"/>
+              <w:right w:w="100" w:type="dxa"/>
+            </w:tcMar>
+          </w:tcPr>
+          <w:p>
+            <w:pPr>
+              <w:spacing w:line="240" w:lineRule="auto"/>
+            </w:pPr>
+            <w:proofErr w:type="spellStart"/>
+            <w:r>
+              <w:rPr>
+                <w:sz w:val="16"/>
+                <w:szCs w:val="16"/>
+              </w:rPr>
+              <w:t>MinScore</w:t>
+            </w:r>
+            <w:proofErr w:type="spellEnd"/>
+          </w:p>
+        </w:tc>
+        <w:tc>
+          <w:tcPr>
+            <w:tcW w:w="2205" w:type="dxa"/>
+            <w:tcMar>
+              <w:top w:w="100" w:type="dxa"/>
+              <w:left w:w="100" w:type="dxa"/>
+              <w:bottom w:w="100" w:type="dxa"/>
+              <w:right w:w="100" w:type="dxa"/>
+            </w:tcMar>
+          </w:tcPr>
+          <w:p>
+            <w:pPr>
+              <w:spacing w:line="240" w:lineRule="auto"/>
+            </w:pPr>
+            <w:r>
+              <w:rPr>
+                <w:sz w:val="16"/>
+                <w:szCs w:val="16"/>
+              </w:rPr>
+              <w:t xml:space="preserve">The minimum claim scare score </w:t>
+            </w:r>
+          </w:p>
+        </w:tc>
+        <w:tc>
+          <w:tcPr>
+            <w:tcW w:w="870" w:type="dxa"/>
+            <w:tcMar>
+              <w:top w:w="100" w:type="dxa"/>
+              <w:left w:w="100" w:type="dxa"/>
+              <w:bottom w:w="100" w:type="dxa"/>
+              <w:right w:w="100" w:type="dxa"/>
+            </w:tcMar>
+          </w:tcPr>
+          <w:p>
+            <w:pPr>
+              <w:spacing w:line="240" w:lineRule="auto"/>
+            </w:pPr>
+          </w:p>
+        </w:tc>
+        <w:tc>
+          <w:tcPr>
+            <w:tcW w:w="945" w:type="dxa"/>
+            <w:tcMar>
+              <w:top w:w="100" w:type="dxa"/>
+              <w:left w:w="100" w:type="dxa"/>
+              <w:bottom w:w="100" w:type="dxa"/>
+              <w:right w:w="100" w:type="dxa"/>
+            </w:tcMar>
+          </w:tcPr>
+          <w:p>
+            <w:pPr>
+              <w:spacing w:line="240" w:lineRule="auto"/>
+            </w:pPr>
+            <w:r>
+              <w:rPr>
+                <w:color w:val="222222"/>
+                <w:sz w:val="16"/>
+                <w:szCs w:val="16"/>
+                <w:shd w:val="clear" w:color="auto" w:fill="FCFCFC"/>
+              </w:rPr>
+              <w:t>Y</w:t>
+            </w:r>
+          </w:p>
+        </w:tc>
+        <w:tc>
+          <w:tcPr>
+            <w:tcW w:w="2130" w:type="dxa"/>
+            <w:tcMar>
+              <w:top w:w="100" w:type="dxa"/>
+              <w:left w:w="100" w:type="dxa"/>
+              <w:bottom w:w="100" w:type="dxa"/>
+              <w:right w:w="100" w:type="dxa"/>
+            </w:tcMar>
+          </w:tcPr>
+          <w:p>
+            <w:pPr>
+              <w:spacing w:line="240" w:lineRule="auto"/>
+            </w:pPr>
+            <w:r>
+              <w:rPr>
+                <w:color w:val="222222"/>
+                <w:sz w:val="16"/>
+                <w:szCs w:val="16"/>
+                <w:shd w:val="clear" w:color="auto" w:fill="FCFCFC"/>
+              </w:rPr>
+              <w:t>Integer</w:t>
+            </w:r>
+          </w:p>
+        </w:tc>
+        <w:tc>
+          <w:tcPr>
+            <w:tcW w:w="1575" w:type="dxa"/>
+            <w:tcMar>
+              <w:top w:w="100" w:type="dxa"/>
+              <w:left w:w="100" w:type="dxa"/>
+              <w:bottom w:w="100" w:type="dxa"/>
+              <w:right w:w="100" w:type="dxa"/>
+            </w:tcMar>
+          </w:tcPr>
+          <w:p>
+            <w:pPr>
+              <w:spacing w:line="240" w:lineRule="auto"/>
+            </w:pPr>
+            <w:proofErr w:type="spellStart"/>
+            <w:r>
+              <w:rPr>
+                <w:color w:val="222222"/>
+                <w:sz w:val="16"/>
+                <w:szCs w:val="16"/>
+                <w:shd w:val="clear" w:color="auto" w:fill="FCFCFC"/>
+              </w:rPr>
+              <w:t>xsd:short</w:t>
+            </w:r>
+            <w:proofErr w:type="spellEnd"/>
+          </w:p>
+        </w:tc>
+        <w:tc>
+          <w:tcPr>
+            <w:tcW w:w="1515" w:type="dxa"/>
+            <w:tcMar>
+              <w:top w:w="100" w:type="dxa"/>
+              <w:left w:w="100" w:type="dxa"/>
+              <w:bottom w:w="100" w:type="dxa"/>
+              <w:right w:w="100" w:type="dxa"/>
+            </w:tcMar>
+          </w:tcPr>
+          <w:p>
+            <w:pPr>
+              <w:spacing w:line="240" w:lineRule="auto"/>
+            </w:pPr>
+            <w:hyperlink r:id="rId95">
+              <w:r>
+                <w:rPr>
+                  <w:color w:val="1155CC"/>
+                  <w:sz w:val="16"/>
+                  <w:szCs w:val="16"/>
+                  <w:u w:val="single"/>
+                  <w:shd w:val="clear" w:color="auto" w:fill="FCFCFC"/>
+                </w:rPr>
+                <w:t>https://ceds.ed.gov/CEDSElementDetails.aspx?TermxTopicId=21627</w:t>
+              </w:r>
+            </w:hyperlink>
+          </w:p>
+          <w:p>
+            <w:pPr>
+              <w:spacing w:line="240" w:lineRule="auto"/>
+            </w:pPr>
+          </w:p>
+          <w:p>
+            <w:pPr>
+              <w:spacing w:line="240" w:lineRule="auto"/>
+            </w:pPr>
+            <w:r>
+              <w:rPr>
+                <w:color w:val="222222"/>
+                <w:sz w:val="16"/>
+                <w:szCs w:val="16"/>
+                <w:shd w:val="clear" w:color="auto" w:fill="FCFCFC"/>
+              </w:rPr>
+              <w:t>CEDS Element ID 000395</w:t>
+            </w:r>
+          </w:p>
+        </w:tc>
+      </w:tr>
+      <w:tr>
+        <w:tc>
+          <w:tcPr>
+            <w:tcW w:w="2310" w:type="dxa"/>
+            <w:tcMar>
+              <w:top w:w="100" w:type="dxa"/>
+              <w:left w:w="100" w:type="dxa"/>
+              <w:bottom w:w="100" w:type="dxa"/>
+              <w:right w:w="100" w:type="dxa"/>
+            </w:tcMar>
+          </w:tcPr>
+          <w:p>
+            <w:pPr>
+              <w:spacing w:line="240" w:lineRule="auto"/>
+            </w:pPr>
+            <w:r>
+              <w:rPr>
+                <w:sz w:val="16"/>
+                <w:szCs w:val="16"/>
+              </w:rPr>
+              <w:t>Claim2</w:t>
+            </w:r>
+          </w:p>
+        </w:tc>
+        <w:tc>
+          <w:tcPr>
+            <w:tcW w:w="1410" w:type="dxa"/>
+            <w:tcMar>
+              <w:top w:w="100" w:type="dxa"/>
+              <w:left w:w="100" w:type="dxa"/>
+              <w:bottom w:w="100" w:type="dxa"/>
+              <w:right w:w="100" w:type="dxa"/>
+            </w:tcMar>
+          </w:tcPr>
+          <w:p>
+            <w:pPr>
+              <w:spacing w:line="240" w:lineRule="auto"/>
+            </w:pPr>
+            <w:proofErr w:type="spellStart"/>
+            <w:r>
+              <w:rPr>
+                <w:sz w:val="16"/>
+                <w:szCs w:val="16"/>
+              </w:rPr>
+              <w:t>MaxScore</w:t>
+            </w:r>
+            <w:proofErr w:type="spellEnd"/>
+          </w:p>
+        </w:tc>
+        <w:tc>
+          <w:tcPr>
+            <w:tcW w:w="2205" w:type="dxa"/>
+            <w:tcMar>
+              <w:top w:w="100" w:type="dxa"/>
+              <w:left w:w="100" w:type="dxa"/>
+              <w:bottom w:w="100" w:type="dxa"/>
+              <w:right w:w="100" w:type="dxa"/>
+            </w:tcMar>
+          </w:tcPr>
+          <w:p>
+            <w:pPr>
+              <w:spacing w:line="240" w:lineRule="auto"/>
+            </w:pPr>
+            <w:r>
+              <w:rPr>
+                <w:sz w:val="16"/>
+                <w:szCs w:val="16"/>
+              </w:rPr>
+              <w:t xml:space="preserve">The maximum claim scare score </w:t>
+            </w:r>
+          </w:p>
+        </w:tc>
+        <w:tc>
+          <w:tcPr>
+            <w:tcW w:w="870" w:type="dxa"/>
+            <w:tcMar>
+              <w:top w:w="100" w:type="dxa"/>
+              <w:left w:w="100" w:type="dxa"/>
+              <w:bottom w:w="100" w:type="dxa"/>
+              <w:right w:w="100" w:type="dxa"/>
+            </w:tcMar>
+          </w:tcPr>
+          <w:p>
+            <w:pPr>
+              <w:spacing w:line="240" w:lineRule="auto"/>
+            </w:pPr>
+          </w:p>
+        </w:tc>
+        <w:tc>
+          <w:tcPr>
+            <w:tcW w:w="945" w:type="dxa"/>
+            <w:tcMar>
+              <w:top w:w="100" w:type="dxa"/>
+              <w:left w:w="100" w:type="dxa"/>
+              <w:bottom w:w="100" w:type="dxa"/>
+              <w:right w:w="100" w:type="dxa"/>
+            </w:tcMar>
+          </w:tcPr>
+          <w:p>
+            <w:pPr>
+              <w:spacing w:line="240" w:lineRule="auto"/>
+            </w:pPr>
+            <w:r>
+              <w:rPr>
+                <w:color w:val="222222"/>
+                <w:sz w:val="16"/>
+                <w:szCs w:val="16"/>
+                <w:shd w:val="clear" w:color="auto" w:fill="FCFCFC"/>
+              </w:rPr>
+              <w:t>Y</w:t>
+            </w:r>
+          </w:p>
+        </w:tc>
+        <w:tc>
+          <w:tcPr>
+            <w:tcW w:w="2130" w:type="dxa"/>
+            <w:tcMar>
+              <w:top w:w="100" w:type="dxa"/>
+              <w:left w:w="100" w:type="dxa"/>
+              <w:bottom w:w="100" w:type="dxa"/>
+              <w:right w:w="100" w:type="dxa"/>
+            </w:tcMar>
+          </w:tcPr>
+          <w:p>
+            <w:pPr>
+              <w:spacing w:line="240" w:lineRule="auto"/>
+            </w:pPr>
+            <w:r>
+              <w:rPr>
+                <w:color w:val="222222"/>
+                <w:sz w:val="16"/>
+                <w:szCs w:val="16"/>
+                <w:shd w:val="clear" w:color="auto" w:fill="FCFCFC"/>
+              </w:rPr>
+              <w:t>Integer</w:t>
+            </w:r>
+          </w:p>
+        </w:tc>
+        <w:tc>
+          <w:tcPr>
+            <w:tcW w:w="1575" w:type="dxa"/>
+            <w:tcMar>
+              <w:top w:w="100" w:type="dxa"/>
+              <w:left w:w="100" w:type="dxa"/>
+              <w:bottom w:w="100" w:type="dxa"/>
+              <w:right w:w="100" w:type="dxa"/>
+            </w:tcMar>
+          </w:tcPr>
+          <w:p>
+            <w:pPr>
+              <w:spacing w:line="240" w:lineRule="auto"/>
+            </w:pPr>
+            <w:proofErr w:type="spellStart"/>
+            <w:r>
+              <w:rPr>
+                <w:color w:val="222222"/>
+                <w:sz w:val="16"/>
+                <w:szCs w:val="16"/>
+                <w:shd w:val="clear" w:color="auto" w:fill="FCFCFC"/>
+              </w:rPr>
+              <w:t>xsd:short</w:t>
+            </w:r>
+            <w:proofErr w:type="spellEnd"/>
+          </w:p>
+        </w:tc>
+        <w:tc>
+          <w:tcPr>
+            <w:tcW w:w="1515" w:type="dxa"/>
+            <w:tcMar>
+              <w:top w:w="100" w:type="dxa"/>
+              <w:left w:w="100" w:type="dxa"/>
+              <w:bottom w:w="100" w:type="dxa"/>
+              <w:right w:w="100" w:type="dxa"/>
+            </w:tcMar>
+          </w:tcPr>
+          <w:p>
+            <w:pPr>
+              <w:spacing w:line="240" w:lineRule="auto"/>
+            </w:pPr>
+            <w:hyperlink r:id="rId96">
+              <w:r>
+                <w:rPr>
+                  <w:color w:val="1155CC"/>
+                  <w:sz w:val="16"/>
+                  <w:szCs w:val="16"/>
+                  <w:u w:val="single"/>
+                  <w:shd w:val="clear" w:color="auto" w:fill="FCFCFC"/>
+                </w:rPr>
+                <w:t>https://ceds.ed.gov/CEDSElementDetails.aspx?TermxTopicId=21628</w:t>
+              </w:r>
+            </w:hyperlink>
+          </w:p>
+          <w:p>
+            <w:pPr>
+              <w:spacing w:line="240" w:lineRule="auto"/>
+            </w:pPr>
+          </w:p>
+          <w:p>
+            <w:pPr>
+              <w:spacing w:line="240" w:lineRule="auto"/>
+            </w:pPr>
+            <w:r>
+              <w:rPr>
+                <w:color w:val="222222"/>
+                <w:sz w:val="16"/>
+                <w:szCs w:val="16"/>
+                <w:shd w:val="clear" w:color="auto" w:fill="FCFCFC"/>
+              </w:rPr>
+              <w:t>CEDS Element ID 000396</w:t>
+            </w:r>
+          </w:p>
+        </w:tc>
+      </w:tr>
+      <w:tr>
+        <w:tc>
+          <w:tcPr>
+            <w:tcW w:w="2310" w:type="dxa"/>
+            <w:tcMar>
+              <w:top w:w="100" w:type="dxa"/>
+              <w:left w:w="100" w:type="dxa"/>
+              <w:bottom w:w="100" w:type="dxa"/>
+              <w:right w:w="100" w:type="dxa"/>
+            </w:tcMar>
+          </w:tcPr>
+          <w:p>
+            <w:pPr>
+              <w:spacing w:line="240" w:lineRule="auto"/>
+            </w:pPr>
+            <w:r>
+              <w:rPr>
+                <w:sz w:val="16"/>
+                <w:szCs w:val="16"/>
+              </w:rPr>
+              <w:t>Claims</w:t>
+            </w:r>
+          </w:p>
+        </w:tc>
+        <w:tc>
+          <w:tcPr>
+            <w:tcW w:w="1410" w:type="dxa"/>
+            <w:tcMar>
+              <w:top w:w="100" w:type="dxa"/>
+              <w:left w:w="100" w:type="dxa"/>
+              <w:bottom w:w="100" w:type="dxa"/>
+              <w:right w:w="100" w:type="dxa"/>
+            </w:tcMar>
+          </w:tcPr>
+          <w:p>
+            <w:pPr>
+              <w:spacing w:line="240" w:lineRule="auto"/>
+            </w:pPr>
+            <w:r>
+              <w:rPr>
+                <w:sz w:val="16"/>
+                <w:szCs w:val="16"/>
+              </w:rPr>
+              <w:t>Claim3</w:t>
+            </w:r>
+          </w:p>
+        </w:tc>
+        <w:tc>
+          <w:tcPr>
+            <w:tcW w:w="2205" w:type="dxa"/>
+            <w:shd w:val="clear" w:color="auto" w:fill="000000"/>
+            <w:tcMar>
+              <w:top w:w="100" w:type="dxa"/>
+              <w:left w:w="100" w:type="dxa"/>
+              <w:bottom w:w="100" w:type="dxa"/>
+              <w:right w:w="100" w:type="dxa"/>
+            </w:tcMar>
+          </w:tcPr>
+          <w:p>
+            <w:pPr>
+              <w:spacing w:line="240" w:lineRule="auto"/>
+            </w:pPr>
+          </w:p>
+        </w:tc>
+        <w:tc>
+          <w:tcPr>
+            <w:tcW w:w="870" w:type="dxa"/>
+            <w:shd w:val="clear" w:color="auto" w:fill="000000"/>
+            <w:tcMar>
+              <w:top w:w="100" w:type="dxa"/>
+              <w:left w:w="100" w:type="dxa"/>
+              <w:bottom w:w="100" w:type="dxa"/>
+              <w:right w:w="100" w:type="dxa"/>
+            </w:tcMar>
+          </w:tcPr>
+          <w:p>
+            <w:pPr>
+              <w:spacing w:line="240" w:lineRule="auto"/>
+            </w:pPr>
+          </w:p>
+        </w:tc>
+        <w:tc>
+          <w:tcPr>
+            <w:tcW w:w="945" w:type="dxa"/>
+            <w:shd w:val="clear" w:color="auto" w:fill="000000"/>
+            <w:tcMar>
+              <w:top w:w="100" w:type="dxa"/>
+              <w:left w:w="100" w:type="dxa"/>
+              <w:bottom w:w="100" w:type="dxa"/>
+              <w:right w:w="100" w:type="dxa"/>
+            </w:tcMar>
+          </w:tcPr>
+          <w:p>
+            <w:pPr>
+              <w:spacing w:line="240" w:lineRule="auto"/>
+            </w:pPr>
+          </w:p>
+        </w:tc>
+        <w:tc>
+          <w:tcPr>
+            <w:tcW w:w="2130" w:type="dxa"/>
+            <w:shd w:val="clear" w:color="auto" w:fill="000000"/>
+            <w:tcMar>
+              <w:top w:w="100" w:type="dxa"/>
+              <w:left w:w="100" w:type="dxa"/>
+              <w:bottom w:w="100" w:type="dxa"/>
+              <w:right w:w="100" w:type="dxa"/>
+            </w:tcMar>
+          </w:tcPr>
+          <w:p>
+            <w:pPr>
+              <w:spacing w:line="240" w:lineRule="auto"/>
+            </w:pPr>
+          </w:p>
+        </w:tc>
+        <w:tc>
+          <w:tcPr>
+            <w:tcW w:w="1575" w:type="dxa"/>
+            <w:shd w:val="clear" w:color="auto" w:fill="000000"/>
+            <w:tcMar>
+              <w:top w:w="100" w:type="dxa"/>
+              <w:left w:w="100" w:type="dxa"/>
+              <w:bottom w:w="100" w:type="dxa"/>
+              <w:right w:w="100" w:type="dxa"/>
+            </w:tcMar>
+          </w:tcPr>
+          <w:p>
+            <w:pPr>
+              <w:spacing w:line="240" w:lineRule="auto"/>
+            </w:pPr>
+          </w:p>
+        </w:tc>
+        <w:tc>
+          <w:tcPr>
+            <w:tcW w:w="1515" w:type="dxa"/>
+            <w:shd w:val="clear" w:color="auto" w:fill="000000"/>
+            <w:tcMar>
+              <w:top w:w="100" w:type="dxa"/>
+              <w:left w:w="100" w:type="dxa"/>
+              <w:bottom w:w="100" w:type="dxa"/>
+              <w:right w:w="100" w:type="dxa"/>
+            </w:tcMar>
+          </w:tcPr>
+          <w:p>
+            <w:pPr>
+              <w:spacing w:line="240" w:lineRule="auto"/>
+            </w:pPr>
+          </w:p>
+        </w:tc>
+      </w:tr>
+      <w:tr>
+        <w:tc>
+          <w:tcPr>
+            <w:tcW w:w="2310" w:type="dxa"/>
+            <w:tcMar>
+              <w:top w:w="100" w:type="dxa"/>
+              <w:left w:w="100" w:type="dxa"/>
+              <w:bottom w:w="100" w:type="dxa"/>
+              <w:right w:w="100" w:type="dxa"/>
+            </w:tcMar>
+          </w:tcPr>
+          <w:p>
+            <w:pPr>
+              <w:spacing w:line="240" w:lineRule="auto"/>
+            </w:pPr>
+            <w:r>
+              <w:rPr>
+                <w:sz w:val="16"/>
+                <w:szCs w:val="16"/>
+              </w:rPr>
+              <w:t>Claim3</w:t>
+            </w:r>
+          </w:p>
+        </w:tc>
+        <w:tc>
+          <w:tcPr>
+            <w:tcW w:w="1410" w:type="dxa"/>
+            <w:tcMar>
+              <w:top w:w="100" w:type="dxa"/>
+              <w:left w:w="100" w:type="dxa"/>
+              <w:bottom w:w="100" w:type="dxa"/>
+              <w:right w:w="100" w:type="dxa"/>
+            </w:tcMar>
+          </w:tcPr>
+          <w:p>
+            <w:pPr>
+              <w:spacing w:line="240" w:lineRule="auto"/>
+            </w:pPr>
+            <w:r>
+              <w:rPr>
+                <w:sz w:val="16"/>
+                <w:szCs w:val="16"/>
+              </w:rPr>
+              <w:t>Name</w:t>
+            </w:r>
+          </w:p>
+        </w:tc>
+        <w:tc>
+          <w:tcPr>
+            <w:tcW w:w="2205" w:type="dxa"/>
+            <w:tcMar>
+              <w:top w:w="100" w:type="dxa"/>
+              <w:left w:w="100" w:type="dxa"/>
+              <w:bottom w:w="100" w:type="dxa"/>
+              <w:right w:w="100" w:type="dxa"/>
+            </w:tcMar>
+          </w:tcPr>
+          <w:p>
+            <w:pPr>
+              <w:spacing w:line="240" w:lineRule="auto"/>
+            </w:pPr>
+            <w:r>
+              <w:rPr>
+                <w:sz w:val="16"/>
+                <w:szCs w:val="16"/>
+              </w:rPr>
+              <w:t>The name of claim</w:t>
+            </w:r>
+          </w:p>
+        </w:tc>
+        <w:tc>
+          <w:tcPr>
+            <w:tcW w:w="870" w:type="dxa"/>
+            <w:tcMar>
+              <w:top w:w="100" w:type="dxa"/>
+              <w:left w:w="100" w:type="dxa"/>
+              <w:bottom w:w="100" w:type="dxa"/>
+              <w:right w:w="100" w:type="dxa"/>
+            </w:tcMar>
+          </w:tcPr>
+          <w:p>
+            <w:pPr>
+              <w:spacing w:line="240" w:lineRule="auto"/>
+            </w:pPr>
+            <w:r>
+              <w:rPr>
+                <w:color w:val="222222"/>
+                <w:sz w:val="16"/>
+                <w:szCs w:val="16"/>
+                <w:shd w:val="clear" w:color="auto" w:fill="FCFCFC"/>
+              </w:rPr>
+              <w:t>128</w:t>
+            </w:r>
+          </w:p>
+        </w:tc>
+        <w:tc>
+          <w:tcPr>
+            <w:tcW w:w="945" w:type="dxa"/>
+            <w:tcMar>
+              <w:top w:w="100" w:type="dxa"/>
+              <w:left w:w="100" w:type="dxa"/>
+              <w:bottom w:w="100" w:type="dxa"/>
+              <w:right w:w="100" w:type="dxa"/>
+            </w:tcMar>
+          </w:tcPr>
+          <w:p>
+            <w:pPr>
+              <w:spacing w:line="240" w:lineRule="auto"/>
+            </w:pPr>
+            <w:r>
+              <w:rPr>
+                <w:color w:val="222222"/>
+                <w:sz w:val="16"/>
+                <w:szCs w:val="16"/>
+                <w:shd w:val="clear" w:color="auto" w:fill="FCFCFC"/>
+              </w:rPr>
+              <w:t>N</w:t>
+            </w:r>
+          </w:p>
+        </w:tc>
+        <w:tc>
+          <w:tcPr>
+            <w:tcW w:w="2130" w:type="dxa"/>
+            <w:tcMar>
+              <w:top w:w="100" w:type="dxa"/>
+              <w:left w:w="100" w:type="dxa"/>
+              <w:bottom w:w="100" w:type="dxa"/>
+              <w:right w:w="100" w:type="dxa"/>
+            </w:tcMar>
+          </w:tcPr>
+          <w:p>
+            <w:pPr>
+              <w:spacing w:line="240" w:lineRule="auto"/>
+            </w:pPr>
+            <w:r>
+              <w:rPr>
+                <w:sz w:val="16"/>
+                <w:szCs w:val="16"/>
+              </w:rPr>
+              <w:t>zero or more printable ASCII characters</w:t>
+            </w:r>
+          </w:p>
+        </w:tc>
+        <w:tc>
+          <w:tcPr>
+            <w:tcW w:w="1575" w:type="dxa"/>
+            <w:tcMar>
+              <w:top w:w="100" w:type="dxa"/>
+              <w:left w:w="100" w:type="dxa"/>
+              <w:bottom w:w="100" w:type="dxa"/>
+              <w:right w:w="100" w:type="dxa"/>
+            </w:tcMar>
+          </w:tcPr>
+          <w:p>
+            <w:pPr>
+              <w:spacing w:line="240" w:lineRule="auto"/>
+            </w:pPr>
+            <w:proofErr w:type="spellStart"/>
+            <w:r>
+              <w:rPr>
+                <w:color w:val="222222"/>
+                <w:sz w:val="16"/>
+                <w:szCs w:val="16"/>
+                <w:shd w:val="clear" w:color="auto" w:fill="FCFCFC"/>
+              </w:rPr>
+              <w:t>xsd:token</w:t>
+            </w:r>
+            <w:proofErr w:type="spellEnd"/>
+          </w:p>
+        </w:tc>
+        <w:tc>
+          <w:tcPr>
+            <w:tcW w:w="1515" w:type="dxa"/>
+            <w:tcMar>
+              <w:top w:w="100" w:type="dxa"/>
+              <w:left w:w="100" w:type="dxa"/>
+              <w:bottom w:w="100" w:type="dxa"/>
+              <w:right w:w="100" w:type="dxa"/>
+            </w:tcMar>
+          </w:tcPr>
+          <w:p>
+            <w:pPr>
+              <w:spacing w:line="240" w:lineRule="auto"/>
+            </w:pPr>
+            <w:hyperlink r:id="rId97">
+              <w:r>
+                <w:rPr>
+                  <w:color w:val="1155CC"/>
+                  <w:sz w:val="16"/>
+                  <w:szCs w:val="16"/>
+                  <w:u w:val="single"/>
+                  <w:shd w:val="clear" w:color="auto" w:fill="FCFCFC"/>
+                </w:rPr>
+                <w:t>https://ceds.ed.gov/CEDSElementDetails.aspx?Termx</w:t>
+              </w:r>
+              <w:r>
+                <w:rPr>
+                  <w:color w:val="1155CC"/>
+                  <w:sz w:val="16"/>
+                  <w:szCs w:val="16"/>
+                  <w:u w:val="single"/>
+                  <w:shd w:val="clear" w:color="auto" w:fill="FCFCFC"/>
+                </w:rPr>
+                <w:lastRenderedPageBreak/>
+                <w:t>TopicId=21773</w:t>
+              </w:r>
+            </w:hyperlink>
+          </w:p>
+          <w:p>
+            <w:pPr>
+              <w:spacing w:line="240" w:lineRule="auto"/>
+            </w:pPr>
+          </w:p>
+          <w:p>
+            <w:pPr>
+              <w:spacing w:line="240" w:lineRule="auto"/>
+            </w:pPr>
+            <w:r>
+              <w:rPr>
+                <w:color w:val="222222"/>
+                <w:sz w:val="16"/>
+                <w:szCs w:val="16"/>
+                <w:shd w:val="clear" w:color="auto" w:fill="FCFCFC"/>
+              </w:rPr>
+              <w:t>CEDS Element ID 000417</w:t>
+            </w:r>
+          </w:p>
+        </w:tc>
+      </w:tr>
+      <w:tr>
+        <w:tc>
+          <w:tcPr>
+            <w:tcW w:w="2310" w:type="dxa"/>
+            <w:tcMar>
+              <w:top w:w="100" w:type="dxa"/>
+              <w:left w:w="100" w:type="dxa"/>
+              <w:bottom w:w="100" w:type="dxa"/>
+              <w:right w:w="100" w:type="dxa"/>
+            </w:tcMar>
+          </w:tcPr>
+          <w:p>
+            <w:pPr>
+              <w:spacing w:line="240" w:lineRule="auto"/>
+            </w:pPr>
+            <w:r>
+              <w:rPr>
+                <w:sz w:val="16"/>
+                <w:szCs w:val="16"/>
+              </w:rPr>
+              <w:lastRenderedPageBreak/>
+              <w:t>Claim3</w:t>
+            </w:r>
+          </w:p>
+        </w:tc>
+        <w:tc>
+          <w:tcPr>
+            <w:tcW w:w="1410" w:type="dxa"/>
+            <w:tcMar>
+              <w:top w:w="100" w:type="dxa"/>
+              <w:left w:w="100" w:type="dxa"/>
+              <w:bottom w:w="100" w:type="dxa"/>
+              <w:right w:w="100" w:type="dxa"/>
+            </w:tcMar>
+          </w:tcPr>
+          <w:p>
+            <w:pPr>
+              <w:spacing w:line="240" w:lineRule="auto"/>
+            </w:pPr>
+            <w:proofErr w:type="spellStart"/>
+            <w:r>
+              <w:rPr>
+                <w:sz w:val="16"/>
+                <w:szCs w:val="16"/>
+              </w:rPr>
+              <w:t>MinScore</w:t>
+            </w:r>
+            <w:proofErr w:type="spellEnd"/>
+          </w:p>
+        </w:tc>
+        <w:tc>
+          <w:tcPr>
+            <w:tcW w:w="2205" w:type="dxa"/>
+            <w:tcMar>
+              <w:top w:w="100" w:type="dxa"/>
+              <w:left w:w="100" w:type="dxa"/>
+              <w:bottom w:w="100" w:type="dxa"/>
+              <w:right w:w="100" w:type="dxa"/>
+            </w:tcMar>
+          </w:tcPr>
+          <w:p>
+            <w:pPr>
+              <w:spacing w:line="240" w:lineRule="auto"/>
+            </w:pPr>
+            <w:r>
+              <w:rPr>
+                <w:sz w:val="16"/>
+                <w:szCs w:val="16"/>
+              </w:rPr>
+              <w:t xml:space="preserve">The minimum claim scare score </w:t>
+            </w:r>
+          </w:p>
+        </w:tc>
+        <w:tc>
+          <w:tcPr>
+            <w:tcW w:w="870" w:type="dxa"/>
+            <w:tcMar>
+              <w:top w:w="100" w:type="dxa"/>
+              <w:left w:w="100" w:type="dxa"/>
+              <w:bottom w:w="100" w:type="dxa"/>
+              <w:right w:w="100" w:type="dxa"/>
+            </w:tcMar>
+          </w:tcPr>
+          <w:p>
+            <w:pPr>
+              <w:spacing w:line="240" w:lineRule="auto"/>
+            </w:pPr>
+          </w:p>
+        </w:tc>
+        <w:tc>
+          <w:tcPr>
+            <w:tcW w:w="945" w:type="dxa"/>
+            <w:tcMar>
+              <w:top w:w="100" w:type="dxa"/>
+              <w:left w:w="100" w:type="dxa"/>
+              <w:bottom w:w="100" w:type="dxa"/>
+              <w:right w:w="100" w:type="dxa"/>
+            </w:tcMar>
+          </w:tcPr>
+          <w:p>
+            <w:pPr>
+              <w:spacing w:line="240" w:lineRule="auto"/>
+            </w:pPr>
+            <w:r>
+              <w:rPr>
+                <w:color w:val="222222"/>
+                <w:sz w:val="16"/>
+                <w:szCs w:val="16"/>
+                <w:shd w:val="clear" w:color="auto" w:fill="FCFCFC"/>
+              </w:rPr>
+              <w:t>Y</w:t>
+            </w:r>
+          </w:p>
+        </w:tc>
+        <w:tc>
+          <w:tcPr>
+            <w:tcW w:w="2130" w:type="dxa"/>
+            <w:tcMar>
+              <w:top w:w="100" w:type="dxa"/>
+              <w:left w:w="100" w:type="dxa"/>
+              <w:bottom w:w="100" w:type="dxa"/>
+              <w:right w:w="100" w:type="dxa"/>
+            </w:tcMar>
+          </w:tcPr>
+          <w:p>
+            <w:pPr>
+              <w:spacing w:line="240" w:lineRule="auto"/>
+            </w:pPr>
+            <w:r>
+              <w:rPr>
+                <w:color w:val="222222"/>
+                <w:sz w:val="16"/>
+                <w:szCs w:val="16"/>
+                <w:shd w:val="clear" w:color="auto" w:fill="FCFCFC"/>
+              </w:rPr>
+              <w:t>Integer</w:t>
+            </w:r>
+          </w:p>
+        </w:tc>
+        <w:tc>
+          <w:tcPr>
+            <w:tcW w:w="1575" w:type="dxa"/>
+            <w:tcMar>
+              <w:top w:w="100" w:type="dxa"/>
+              <w:left w:w="100" w:type="dxa"/>
+              <w:bottom w:w="100" w:type="dxa"/>
+              <w:right w:w="100" w:type="dxa"/>
+            </w:tcMar>
+          </w:tcPr>
+          <w:p>
+            <w:pPr>
+              <w:spacing w:line="240" w:lineRule="auto"/>
+            </w:pPr>
+            <w:proofErr w:type="spellStart"/>
+            <w:r>
+              <w:rPr>
+                <w:color w:val="222222"/>
+                <w:sz w:val="16"/>
+                <w:szCs w:val="16"/>
+                <w:shd w:val="clear" w:color="auto" w:fill="FCFCFC"/>
+              </w:rPr>
+              <w:t>xsd:short</w:t>
+            </w:r>
+            <w:proofErr w:type="spellEnd"/>
+          </w:p>
+        </w:tc>
+        <w:tc>
+          <w:tcPr>
+            <w:tcW w:w="1515" w:type="dxa"/>
+            <w:tcMar>
+              <w:top w:w="100" w:type="dxa"/>
+              <w:left w:w="100" w:type="dxa"/>
+              <w:bottom w:w="100" w:type="dxa"/>
+              <w:right w:w="100" w:type="dxa"/>
+            </w:tcMar>
+          </w:tcPr>
+          <w:p>
+            <w:pPr>
+              <w:spacing w:line="240" w:lineRule="auto"/>
+            </w:pPr>
+            <w:hyperlink r:id="rId98">
+              <w:r>
+                <w:rPr>
+                  <w:color w:val="1155CC"/>
+                  <w:sz w:val="16"/>
+                  <w:szCs w:val="16"/>
+                  <w:u w:val="single"/>
+                  <w:shd w:val="clear" w:color="auto" w:fill="FCFCFC"/>
+                </w:rPr>
+                <w:t>https://ceds.ed.gov/CEDSElementDetails.aspx?TermxTopicId=21627</w:t>
+              </w:r>
+            </w:hyperlink>
+          </w:p>
+          <w:p>
+            <w:pPr>
+              <w:spacing w:line="240" w:lineRule="auto"/>
+            </w:pPr>
+          </w:p>
+          <w:p>
+            <w:pPr>
+              <w:spacing w:line="240" w:lineRule="auto"/>
+            </w:pPr>
+            <w:r>
+              <w:rPr>
+                <w:color w:val="222222"/>
+                <w:sz w:val="16"/>
+                <w:szCs w:val="16"/>
+                <w:shd w:val="clear" w:color="auto" w:fill="FCFCFC"/>
+              </w:rPr>
+              <w:t>CEDS Element ID 000395</w:t>
+            </w:r>
+          </w:p>
+        </w:tc>
+      </w:tr>
+      <w:tr>
+        <w:tc>
+          <w:tcPr>
+            <w:tcW w:w="2310" w:type="dxa"/>
+            <w:tcMar>
+              <w:top w:w="100" w:type="dxa"/>
+              <w:left w:w="100" w:type="dxa"/>
+              <w:bottom w:w="100" w:type="dxa"/>
+              <w:right w:w="100" w:type="dxa"/>
+            </w:tcMar>
+          </w:tcPr>
+          <w:p>
+            <w:pPr>
+              <w:spacing w:line="240" w:lineRule="auto"/>
+            </w:pPr>
+            <w:r>
+              <w:rPr>
+                <w:sz w:val="16"/>
+                <w:szCs w:val="16"/>
+              </w:rPr>
+              <w:t>Claim3</w:t>
+            </w:r>
+          </w:p>
+        </w:tc>
+        <w:tc>
+          <w:tcPr>
+            <w:tcW w:w="1410" w:type="dxa"/>
+            <w:tcMar>
+              <w:top w:w="100" w:type="dxa"/>
+              <w:left w:w="100" w:type="dxa"/>
+              <w:bottom w:w="100" w:type="dxa"/>
+              <w:right w:w="100" w:type="dxa"/>
+            </w:tcMar>
+          </w:tcPr>
+          <w:p>
+            <w:pPr>
+              <w:spacing w:line="240" w:lineRule="auto"/>
+            </w:pPr>
+            <w:proofErr w:type="spellStart"/>
+            <w:r>
+              <w:rPr>
+                <w:sz w:val="16"/>
+                <w:szCs w:val="16"/>
+              </w:rPr>
+              <w:t>MaxScore</w:t>
+            </w:r>
+            <w:proofErr w:type="spellEnd"/>
+          </w:p>
+        </w:tc>
+        <w:tc>
+          <w:tcPr>
+            <w:tcW w:w="2205" w:type="dxa"/>
+            <w:tcMar>
+              <w:top w:w="100" w:type="dxa"/>
+              <w:left w:w="100" w:type="dxa"/>
+              <w:bottom w:w="100" w:type="dxa"/>
+              <w:right w:w="100" w:type="dxa"/>
+            </w:tcMar>
+          </w:tcPr>
+          <w:p>
+            <w:pPr>
+              <w:spacing w:line="240" w:lineRule="auto"/>
+            </w:pPr>
+            <w:r>
+              <w:rPr>
+                <w:sz w:val="16"/>
+                <w:szCs w:val="16"/>
+              </w:rPr>
+              <w:t xml:space="preserve">The maximum claim scare score </w:t>
+            </w:r>
+          </w:p>
+        </w:tc>
+        <w:tc>
+          <w:tcPr>
+            <w:tcW w:w="870" w:type="dxa"/>
+            <w:tcMar>
+              <w:top w:w="100" w:type="dxa"/>
+              <w:left w:w="100" w:type="dxa"/>
+              <w:bottom w:w="100" w:type="dxa"/>
+              <w:right w:w="100" w:type="dxa"/>
+            </w:tcMar>
+          </w:tcPr>
+          <w:p>
+            <w:pPr>
+              <w:spacing w:line="240" w:lineRule="auto"/>
+            </w:pPr>
+          </w:p>
+        </w:tc>
+        <w:tc>
+          <w:tcPr>
+            <w:tcW w:w="945" w:type="dxa"/>
+            <w:tcMar>
+              <w:top w:w="100" w:type="dxa"/>
+              <w:left w:w="100" w:type="dxa"/>
+              <w:bottom w:w="100" w:type="dxa"/>
+              <w:right w:w="100" w:type="dxa"/>
+            </w:tcMar>
+          </w:tcPr>
+          <w:p>
+            <w:pPr>
+              <w:spacing w:line="240" w:lineRule="auto"/>
+            </w:pPr>
+            <w:r>
+              <w:rPr>
+                <w:color w:val="222222"/>
+                <w:sz w:val="16"/>
+                <w:szCs w:val="16"/>
+                <w:shd w:val="clear" w:color="auto" w:fill="FCFCFC"/>
+              </w:rPr>
+              <w:t>Y</w:t>
+            </w:r>
+          </w:p>
+        </w:tc>
+        <w:tc>
+          <w:tcPr>
+            <w:tcW w:w="2130" w:type="dxa"/>
+            <w:tcMar>
+              <w:top w:w="100" w:type="dxa"/>
+              <w:left w:w="100" w:type="dxa"/>
+              <w:bottom w:w="100" w:type="dxa"/>
+              <w:right w:w="100" w:type="dxa"/>
+            </w:tcMar>
+          </w:tcPr>
+          <w:p>
+            <w:pPr>
+              <w:spacing w:line="240" w:lineRule="auto"/>
+            </w:pPr>
+            <w:r>
+              <w:rPr>
+                <w:color w:val="222222"/>
+                <w:sz w:val="16"/>
+                <w:szCs w:val="16"/>
+                <w:shd w:val="clear" w:color="auto" w:fill="FCFCFC"/>
+              </w:rPr>
+              <w:t>Integer</w:t>
+            </w:r>
+          </w:p>
+        </w:tc>
+        <w:tc>
+          <w:tcPr>
+            <w:tcW w:w="1575" w:type="dxa"/>
+            <w:tcMar>
+              <w:top w:w="100" w:type="dxa"/>
+              <w:left w:w="100" w:type="dxa"/>
+              <w:bottom w:w="100" w:type="dxa"/>
+              <w:right w:w="100" w:type="dxa"/>
+            </w:tcMar>
+          </w:tcPr>
+          <w:p>
+            <w:pPr>
+              <w:spacing w:line="240" w:lineRule="auto"/>
+            </w:pPr>
+            <w:proofErr w:type="spellStart"/>
+            <w:r>
+              <w:rPr>
+                <w:color w:val="222222"/>
+                <w:sz w:val="16"/>
+                <w:szCs w:val="16"/>
+                <w:shd w:val="clear" w:color="auto" w:fill="FCFCFC"/>
+              </w:rPr>
+              <w:t>xsd:short</w:t>
+            </w:r>
+            <w:proofErr w:type="spellEnd"/>
+          </w:p>
+        </w:tc>
+        <w:tc>
+          <w:tcPr>
+            <w:tcW w:w="1515" w:type="dxa"/>
+            <w:tcMar>
+              <w:top w:w="100" w:type="dxa"/>
+              <w:left w:w="100" w:type="dxa"/>
+              <w:bottom w:w="100" w:type="dxa"/>
+              <w:right w:w="100" w:type="dxa"/>
+            </w:tcMar>
+          </w:tcPr>
+          <w:p>
+            <w:pPr>
+              <w:spacing w:line="240" w:lineRule="auto"/>
+            </w:pPr>
+            <w:hyperlink r:id="rId99">
+              <w:r>
+                <w:rPr>
+                  <w:color w:val="1155CC"/>
+                  <w:sz w:val="16"/>
+                  <w:szCs w:val="16"/>
+                  <w:u w:val="single"/>
+                  <w:shd w:val="clear" w:color="auto" w:fill="FCFCFC"/>
+                </w:rPr>
+                <w:t>https://ceds.ed.gov/CEDSElementDetails.aspx?TermxTopicId=21628</w:t>
+              </w:r>
+            </w:hyperlink>
+          </w:p>
+          <w:p>
+            <w:pPr>
+              <w:spacing w:line="240" w:lineRule="auto"/>
+            </w:pPr>
+          </w:p>
+          <w:p>
+            <w:pPr>
+              <w:spacing w:line="240" w:lineRule="auto"/>
+            </w:pPr>
+            <w:r>
+              <w:rPr>
+                <w:color w:val="222222"/>
+                <w:sz w:val="16"/>
+                <w:szCs w:val="16"/>
+                <w:shd w:val="clear" w:color="auto" w:fill="FCFCFC"/>
+              </w:rPr>
+              <w:t>CEDS Element ID 000396</w:t>
+            </w:r>
+          </w:p>
+        </w:tc>
+      </w:tr>
+      <w:tr>
+        <w:tc>
+          <w:tcPr>
+            <w:tcW w:w="2310" w:type="dxa"/>
+            <w:tcMar>
+              <w:top w:w="100" w:type="dxa"/>
+              <w:left w:w="100" w:type="dxa"/>
+              <w:bottom w:w="100" w:type="dxa"/>
+              <w:right w:w="100" w:type="dxa"/>
+            </w:tcMar>
+          </w:tcPr>
+          <w:p>
+            <w:pPr>
+              <w:spacing w:line="240" w:lineRule="auto"/>
+            </w:pPr>
+            <w:r>
+              <w:rPr>
+                <w:sz w:val="16"/>
+                <w:szCs w:val="16"/>
+              </w:rPr>
+              <w:t>Claims</w:t>
+            </w:r>
+          </w:p>
+        </w:tc>
+        <w:tc>
+          <w:tcPr>
+            <w:tcW w:w="1410" w:type="dxa"/>
+            <w:tcMar>
+              <w:top w:w="100" w:type="dxa"/>
+              <w:left w:w="100" w:type="dxa"/>
+              <w:bottom w:w="100" w:type="dxa"/>
+              <w:right w:w="100" w:type="dxa"/>
+            </w:tcMar>
+          </w:tcPr>
+          <w:p>
+            <w:pPr>
+              <w:spacing w:line="240" w:lineRule="auto"/>
+            </w:pPr>
+            <w:r>
+              <w:rPr>
+                <w:sz w:val="16"/>
+                <w:szCs w:val="16"/>
+              </w:rPr>
+              <w:t>Claim4</w:t>
+            </w:r>
+          </w:p>
+        </w:tc>
+        <w:tc>
+          <w:tcPr>
+            <w:tcW w:w="2205" w:type="dxa"/>
+            <w:shd w:val="clear" w:color="auto" w:fill="000000"/>
+            <w:tcMar>
+              <w:top w:w="100" w:type="dxa"/>
+              <w:left w:w="100" w:type="dxa"/>
+              <w:bottom w:w="100" w:type="dxa"/>
+              <w:right w:w="100" w:type="dxa"/>
+            </w:tcMar>
+          </w:tcPr>
+          <w:p>
+            <w:pPr>
+              <w:spacing w:line="240" w:lineRule="auto"/>
+            </w:pPr>
+          </w:p>
+        </w:tc>
+        <w:tc>
+          <w:tcPr>
+            <w:tcW w:w="870" w:type="dxa"/>
+            <w:shd w:val="clear" w:color="auto" w:fill="000000"/>
+            <w:tcMar>
+              <w:top w:w="100" w:type="dxa"/>
+              <w:left w:w="100" w:type="dxa"/>
+              <w:bottom w:w="100" w:type="dxa"/>
+              <w:right w:w="100" w:type="dxa"/>
+            </w:tcMar>
+          </w:tcPr>
+          <w:p>
+            <w:pPr>
+              <w:spacing w:line="240" w:lineRule="auto"/>
+            </w:pPr>
+          </w:p>
+        </w:tc>
+        <w:tc>
+          <w:tcPr>
+            <w:tcW w:w="945" w:type="dxa"/>
+            <w:shd w:val="clear" w:color="auto" w:fill="000000"/>
+            <w:tcMar>
+              <w:top w:w="100" w:type="dxa"/>
+              <w:left w:w="100" w:type="dxa"/>
+              <w:bottom w:w="100" w:type="dxa"/>
+              <w:right w:w="100" w:type="dxa"/>
+            </w:tcMar>
+          </w:tcPr>
+          <w:p>
+            <w:pPr>
+              <w:spacing w:line="240" w:lineRule="auto"/>
+            </w:pPr>
+          </w:p>
+        </w:tc>
+        <w:tc>
+          <w:tcPr>
+            <w:tcW w:w="2130" w:type="dxa"/>
+            <w:shd w:val="clear" w:color="auto" w:fill="000000"/>
+            <w:tcMar>
+              <w:top w:w="100" w:type="dxa"/>
+              <w:left w:w="100" w:type="dxa"/>
+              <w:bottom w:w="100" w:type="dxa"/>
+              <w:right w:w="100" w:type="dxa"/>
+            </w:tcMar>
+          </w:tcPr>
+          <w:p>
+            <w:pPr>
+              <w:spacing w:line="240" w:lineRule="auto"/>
+            </w:pPr>
+          </w:p>
+        </w:tc>
+        <w:tc>
+          <w:tcPr>
+            <w:tcW w:w="1575" w:type="dxa"/>
+            <w:shd w:val="clear" w:color="auto" w:fill="000000"/>
+            <w:tcMar>
+              <w:top w:w="100" w:type="dxa"/>
+              <w:left w:w="100" w:type="dxa"/>
+              <w:bottom w:w="100" w:type="dxa"/>
+              <w:right w:w="100" w:type="dxa"/>
+            </w:tcMar>
+          </w:tcPr>
+          <w:p>
+            <w:pPr>
+              <w:spacing w:line="240" w:lineRule="auto"/>
+            </w:pPr>
+          </w:p>
+        </w:tc>
+        <w:tc>
+          <w:tcPr>
+            <w:tcW w:w="1515" w:type="dxa"/>
+            <w:shd w:val="clear" w:color="auto" w:fill="000000"/>
+            <w:tcMar>
+              <w:top w:w="100" w:type="dxa"/>
+              <w:left w:w="100" w:type="dxa"/>
+              <w:bottom w:w="100" w:type="dxa"/>
+              <w:right w:w="100" w:type="dxa"/>
+            </w:tcMar>
+          </w:tcPr>
+          <w:p>
+            <w:pPr>
+              <w:spacing w:line="240" w:lineRule="auto"/>
+            </w:pPr>
+          </w:p>
+        </w:tc>
+      </w:tr>
+      <w:tr>
+        <w:tc>
+          <w:tcPr>
+            <w:tcW w:w="2310" w:type="dxa"/>
+            <w:tcMar>
+              <w:top w:w="100" w:type="dxa"/>
+              <w:left w:w="100" w:type="dxa"/>
+              <w:bottom w:w="100" w:type="dxa"/>
+              <w:right w:w="100" w:type="dxa"/>
+            </w:tcMar>
+          </w:tcPr>
+          <w:p>
+            <w:pPr>
+              <w:spacing w:line="240" w:lineRule="auto"/>
+            </w:pPr>
+            <w:r>
+              <w:rPr>
+                <w:sz w:val="16"/>
+                <w:szCs w:val="16"/>
+              </w:rPr>
+              <w:t>Claim4</w:t>
+            </w:r>
+          </w:p>
+        </w:tc>
+        <w:tc>
+          <w:tcPr>
+            <w:tcW w:w="1410" w:type="dxa"/>
+            <w:tcMar>
+              <w:top w:w="100" w:type="dxa"/>
+              <w:left w:w="100" w:type="dxa"/>
+              <w:bottom w:w="100" w:type="dxa"/>
+              <w:right w:w="100" w:type="dxa"/>
+            </w:tcMar>
+          </w:tcPr>
+          <w:p>
+            <w:pPr>
+              <w:spacing w:line="240" w:lineRule="auto"/>
+            </w:pPr>
+            <w:r>
+              <w:rPr>
+                <w:sz w:val="16"/>
+                <w:szCs w:val="16"/>
+              </w:rPr>
+              <w:t>Name</w:t>
+            </w:r>
+          </w:p>
+        </w:tc>
+        <w:tc>
+          <w:tcPr>
+            <w:tcW w:w="2205" w:type="dxa"/>
+            <w:tcMar>
+              <w:top w:w="100" w:type="dxa"/>
+              <w:left w:w="100" w:type="dxa"/>
+              <w:bottom w:w="100" w:type="dxa"/>
+              <w:right w:w="100" w:type="dxa"/>
+            </w:tcMar>
+          </w:tcPr>
+          <w:p>
+            <w:pPr>
+              <w:spacing w:line="240" w:lineRule="auto"/>
+            </w:pPr>
+            <w:r>
+              <w:rPr>
+                <w:sz w:val="16"/>
+                <w:szCs w:val="16"/>
+              </w:rPr>
+              <w:t>The name of claim</w:t>
+            </w:r>
+          </w:p>
+        </w:tc>
+        <w:tc>
+          <w:tcPr>
+            <w:tcW w:w="870" w:type="dxa"/>
+            <w:tcMar>
+              <w:top w:w="100" w:type="dxa"/>
+              <w:left w:w="100" w:type="dxa"/>
+              <w:bottom w:w="100" w:type="dxa"/>
+              <w:right w:w="100" w:type="dxa"/>
+            </w:tcMar>
+          </w:tcPr>
+          <w:p>
+            <w:pPr>
+              <w:spacing w:line="240" w:lineRule="auto"/>
+            </w:pPr>
+            <w:r>
+              <w:rPr>
+                <w:color w:val="222222"/>
+                <w:sz w:val="16"/>
+                <w:szCs w:val="16"/>
+                <w:shd w:val="clear" w:color="auto" w:fill="FCFCFC"/>
+              </w:rPr>
+              <w:t>128</w:t>
+            </w:r>
+          </w:p>
+        </w:tc>
+        <w:tc>
+          <w:tcPr>
+            <w:tcW w:w="945" w:type="dxa"/>
+            <w:tcMar>
+              <w:top w:w="100" w:type="dxa"/>
+              <w:left w:w="100" w:type="dxa"/>
+              <w:bottom w:w="100" w:type="dxa"/>
+              <w:right w:w="100" w:type="dxa"/>
+            </w:tcMar>
+          </w:tcPr>
+          <w:p>
+            <w:pPr>
+              <w:spacing w:line="240" w:lineRule="auto"/>
+            </w:pPr>
+            <w:r>
+              <w:rPr>
+                <w:color w:val="222222"/>
+                <w:sz w:val="16"/>
+                <w:szCs w:val="16"/>
+                <w:shd w:val="clear" w:color="auto" w:fill="FCFCFC"/>
+              </w:rPr>
+              <w:t>N</w:t>
+            </w:r>
+          </w:p>
+        </w:tc>
+        <w:tc>
+          <w:tcPr>
+            <w:tcW w:w="2130" w:type="dxa"/>
+            <w:tcMar>
+              <w:top w:w="100" w:type="dxa"/>
+              <w:left w:w="100" w:type="dxa"/>
+              <w:bottom w:w="100" w:type="dxa"/>
+              <w:right w:w="100" w:type="dxa"/>
+            </w:tcMar>
+          </w:tcPr>
+          <w:p>
+            <w:pPr>
+              <w:spacing w:line="240" w:lineRule="auto"/>
+            </w:pPr>
+            <w:r>
+              <w:rPr>
+                <w:sz w:val="16"/>
+                <w:szCs w:val="16"/>
+              </w:rPr>
+              <w:t>zero or more printable ASCII characters</w:t>
+            </w:r>
+          </w:p>
+        </w:tc>
+        <w:tc>
+          <w:tcPr>
+            <w:tcW w:w="1575" w:type="dxa"/>
+            <w:tcMar>
+              <w:top w:w="100" w:type="dxa"/>
+              <w:left w:w="100" w:type="dxa"/>
+              <w:bottom w:w="100" w:type="dxa"/>
+              <w:right w:w="100" w:type="dxa"/>
+            </w:tcMar>
+          </w:tcPr>
+          <w:p>
+            <w:pPr>
+              <w:spacing w:line="240" w:lineRule="auto"/>
+            </w:pPr>
+            <w:proofErr w:type="spellStart"/>
+            <w:r>
+              <w:rPr>
+                <w:color w:val="222222"/>
+                <w:sz w:val="16"/>
+                <w:szCs w:val="16"/>
+                <w:shd w:val="clear" w:color="auto" w:fill="FCFCFC"/>
+              </w:rPr>
+              <w:t>xsd:token</w:t>
+            </w:r>
+            <w:proofErr w:type="spellEnd"/>
+          </w:p>
+        </w:tc>
+        <w:tc>
+          <w:tcPr>
+            <w:tcW w:w="1515" w:type="dxa"/>
+            <w:tcMar>
+              <w:top w:w="100" w:type="dxa"/>
+              <w:left w:w="100" w:type="dxa"/>
+              <w:bottom w:w="100" w:type="dxa"/>
+              <w:right w:w="100" w:type="dxa"/>
+            </w:tcMar>
+          </w:tcPr>
+          <w:p>
+            <w:pPr>
+              <w:spacing w:line="240" w:lineRule="auto"/>
+            </w:pPr>
+            <w:hyperlink r:id="rId100">
+              <w:r>
+                <w:rPr>
+                  <w:color w:val="1155CC"/>
+                  <w:sz w:val="16"/>
+                  <w:szCs w:val="16"/>
+                  <w:u w:val="single"/>
+                  <w:shd w:val="clear" w:color="auto" w:fill="FCFCFC"/>
+                </w:rPr>
+                <w:t>https://ceds.ed.gov/CEDSElementDetails.aspx?TermxTopicId=21773</w:t>
+              </w:r>
+            </w:hyperlink>
+          </w:p>
+          <w:p>
+            <w:pPr>
+              <w:spacing w:line="240" w:lineRule="auto"/>
+            </w:pPr>
+          </w:p>
+          <w:p>
+            <w:pPr>
+              <w:spacing w:line="240" w:lineRule="auto"/>
+            </w:pPr>
+            <w:r>
+              <w:rPr>
+                <w:color w:val="222222"/>
+                <w:sz w:val="16"/>
+                <w:szCs w:val="16"/>
+                <w:shd w:val="clear" w:color="auto" w:fill="FCFCFC"/>
+              </w:rPr>
+              <w:t>CEDS Element ID 000417</w:t>
+            </w:r>
+          </w:p>
+        </w:tc>
+      </w:tr>
+      <w:tr>
+        <w:tc>
+          <w:tcPr>
+            <w:tcW w:w="2310" w:type="dxa"/>
+            <w:tcMar>
+              <w:top w:w="100" w:type="dxa"/>
+              <w:left w:w="100" w:type="dxa"/>
+              <w:bottom w:w="100" w:type="dxa"/>
+              <w:right w:w="100" w:type="dxa"/>
+            </w:tcMar>
+          </w:tcPr>
+          <w:p>
+            <w:pPr>
+              <w:spacing w:line="240" w:lineRule="auto"/>
+            </w:pPr>
+            <w:r>
+              <w:rPr>
+                <w:sz w:val="16"/>
+                <w:szCs w:val="16"/>
+              </w:rPr>
+              <w:t>Claim4</w:t>
+            </w:r>
+          </w:p>
+        </w:tc>
+        <w:tc>
+          <w:tcPr>
+            <w:tcW w:w="1410" w:type="dxa"/>
+            <w:tcMar>
+              <w:top w:w="100" w:type="dxa"/>
+              <w:left w:w="100" w:type="dxa"/>
+              <w:bottom w:w="100" w:type="dxa"/>
+              <w:right w:w="100" w:type="dxa"/>
+            </w:tcMar>
+          </w:tcPr>
+          <w:p>
+            <w:pPr>
+              <w:spacing w:line="240" w:lineRule="auto"/>
+            </w:pPr>
+            <w:proofErr w:type="spellStart"/>
+            <w:r>
+              <w:rPr>
+                <w:sz w:val="16"/>
+                <w:szCs w:val="16"/>
+              </w:rPr>
+              <w:t>MinScore</w:t>
+            </w:r>
+            <w:proofErr w:type="spellEnd"/>
+          </w:p>
+        </w:tc>
+        <w:tc>
+          <w:tcPr>
+            <w:tcW w:w="2205" w:type="dxa"/>
+            <w:tcMar>
+              <w:top w:w="100" w:type="dxa"/>
+              <w:left w:w="100" w:type="dxa"/>
+              <w:bottom w:w="100" w:type="dxa"/>
+              <w:right w:w="100" w:type="dxa"/>
+            </w:tcMar>
+          </w:tcPr>
+          <w:p>
+            <w:pPr>
+              <w:spacing w:line="240" w:lineRule="auto"/>
+            </w:pPr>
+            <w:r>
+              <w:rPr>
+                <w:sz w:val="16"/>
+                <w:szCs w:val="16"/>
+              </w:rPr>
+              <w:t xml:space="preserve">The minimum claim scare score </w:t>
+            </w:r>
+          </w:p>
+        </w:tc>
+        <w:tc>
+          <w:tcPr>
+            <w:tcW w:w="870" w:type="dxa"/>
+            <w:tcMar>
+              <w:top w:w="100" w:type="dxa"/>
+              <w:left w:w="100" w:type="dxa"/>
+              <w:bottom w:w="100" w:type="dxa"/>
+              <w:right w:w="100" w:type="dxa"/>
+            </w:tcMar>
+          </w:tcPr>
+          <w:p>
+            <w:pPr>
+              <w:spacing w:line="240" w:lineRule="auto"/>
+            </w:pPr>
+          </w:p>
+        </w:tc>
+        <w:tc>
+          <w:tcPr>
+            <w:tcW w:w="945" w:type="dxa"/>
+            <w:tcMar>
+              <w:top w:w="100" w:type="dxa"/>
+              <w:left w:w="100" w:type="dxa"/>
+              <w:bottom w:w="100" w:type="dxa"/>
+              <w:right w:w="100" w:type="dxa"/>
+            </w:tcMar>
+          </w:tcPr>
+          <w:p>
+            <w:pPr>
+              <w:spacing w:line="240" w:lineRule="auto"/>
+            </w:pPr>
+            <w:r>
+              <w:rPr>
+                <w:color w:val="222222"/>
+                <w:sz w:val="16"/>
+                <w:szCs w:val="16"/>
+                <w:shd w:val="clear" w:color="auto" w:fill="FCFCFC"/>
+              </w:rPr>
+              <w:t>Y</w:t>
+            </w:r>
+          </w:p>
+        </w:tc>
+        <w:tc>
+          <w:tcPr>
+            <w:tcW w:w="2130" w:type="dxa"/>
+            <w:tcMar>
+              <w:top w:w="100" w:type="dxa"/>
+              <w:left w:w="100" w:type="dxa"/>
+              <w:bottom w:w="100" w:type="dxa"/>
+              <w:right w:w="100" w:type="dxa"/>
+            </w:tcMar>
+          </w:tcPr>
+          <w:p>
+            <w:pPr>
+              <w:spacing w:line="240" w:lineRule="auto"/>
+            </w:pPr>
+            <w:r>
+              <w:rPr>
+                <w:color w:val="222222"/>
+                <w:sz w:val="16"/>
+                <w:szCs w:val="16"/>
+                <w:shd w:val="clear" w:color="auto" w:fill="FCFCFC"/>
+              </w:rPr>
+              <w:t>Integer</w:t>
+            </w:r>
+          </w:p>
+        </w:tc>
+        <w:tc>
+          <w:tcPr>
+            <w:tcW w:w="1575" w:type="dxa"/>
+            <w:tcMar>
+              <w:top w:w="100" w:type="dxa"/>
+              <w:left w:w="100" w:type="dxa"/>
+              <w:bottom w:w="100" w:type="dxa"/>
+              <w:right w:w="100" w:type="dxa"/>
+            </w:tcMar>
+          </w:tcPr>
+          <w:p>
+            <w:pPr>
+              <w:spacing w:line="240" w:lineRule="auto"/>
+            </w:pPr>
+            <w:proofErr w:type="spellStart"/>
+            <w:r>
+              <w:rPr>
+                <w:color w:val="222222"/>
+                <w:sz w:val="16"/>
+                <w:szCs w:val="16"/>
+                <w:shd w:val="clear" w:color="auto" w:fill="FCFCFC"/>
+              </w:rPr>
+              <w:t>xsd:short</w:t>
+            </w:r>
+            <w:proofErr w:type="spellEnd"/>
+          </w:p>
+        </w:tc>
+        <w:tc>
+          <w:tcPr>
+            <w:tcW w:w="1515" w:type="dxa"/>
+            <w:tcMar>
+              <w:top w:w="100" w:type="dxa"/>
+              <w:left w:w="100" w:type="dxa"/>
+              <w:bottom w:w="100" w:type="dxa"/>
+              <w:right w:w="100" w:type="dxa"/>
+            </w:tcMar>
+          </w:tcPr>
+          <w:p>
+            <w:pPr>
+              <w:spacing w:line="240" w:lineRule="auto"/>
+            </w:pPr>
+            <w:hyperlink r:id="rId101">
+              <w:r>
+                <w:rPr>
+                  <w:color w:val="1155CC"/>
+                  <w:sz w:val="16"/>
+                  <w:szCs w:val="16"/>
+                  <w:u w:val="single"/>
+                  <w:shd w:val="clear" w:color="auto" w:fill="FCFCFC"/>
+                </w:rPr>
+                <w:t>https://ceds.ed.gov/CEDSElementDetails.aspx?TermxTopicId=21627</w:t>
+              </w:r>
+            </w:hyperlink>
+          </w:p>
+          <w:p>
+            <w:pPr>
+              <w:spacing w:line="240" w:lineRule="auto"/>
+            </w:pPr>
+          </w:p>
+          <w:p>
+            <w:pPr>
+              <w:spacing w:line="240" w:lineRule="auto"/>
+            </w:pPr>
+            <w:r>
+              <w:rPr>
+                <w:color w:val="222222"/>
+                <w:sz w:val="16"/>
+                <w:szCs w:val="16"/>
+                <w:shd w:val="clear" w:color="auto" w:fill="FCFCFC"/>
+              </w:rPr>
+              <w:lastRenderedPageBreak/>
               <w:t>CEDS Element ID 000395</w:t>
             </w:r>
           </w:p>
@@ -29085,15 +29067,7 @@
                 <w:sz w:val="16"/>
                 <w:szCs w:val="16"/>
               </w:rPr>
-              <w:t xml:space="preserve">The name of claim </w:t>
-            </w:r>
-            <w:r>
-              <w:rPr>
-                <w:sz w:val="16"/>
-                <w:szCs w:val="16"/>
-              </w:rPr>
-              <w:lastRenderedPageBreak/>
-              <w:t>performance label</w:t>
+              <w:t>The name of claim performance label</w:t>
             </w:r>
           </w:p>
         </w:tc>
@@ -29118,7 +29092,6 @@
                 <w:szCs w:val="16"/>
                 <w:shd w:val="clear" w:color="auto" w:fill="FCFCFC"/>
               </w:rPr>
-              <w:lastRenderedPageBreak/>
               <w:t>128</w:t>
             </w:r>
           </w:p>
@@ -29167,15 +29140,7 @@
                 <w:sz w:val="16"/>
                 <w:szCs w:val="16"/>
               </w:rPr>
-              <w:t xml:space="preserve">zero or more printable </w:t>
-            </w:r>
-            <w:r>
-              <w:rPr>
-                <w:sz w:val="16"/>
-                <w:szCs w:val="16"/>
-              </w:rPr>
-              <w:lastRenderedPageBreak/>
-              <w:t>ASCII characters</w:t>
+              <w:t>zero or more printable ASCII characters</w:t>
             </w:r>
           </w:p>
         </w:tc>
@@ -29201,7 +29166,6 @@
                 <w:szCs w:val="16"/>
                 <w:shd w:val="clear" w:color="auto" w:fill="FCFCFC"/>
               </w:rPr>
-              <w:lastRenderedPageBreak/>
               <w:t>xsd:token</w:t>
             </w:r>
             <w:proofErr w:type="spellEnd"/>
@@ -29230,7 +29194,7 @@
                   <w:u w:val="single"/>
                   <w:shd w:val="clear" w:color="auto" w:fill="FCFCFC"/>
                 </w:rPr>
-                <w:t>https://ceds.ed.go</w:t>
+                <w:t>https://ceds.ed.gov/CEDSElementDetails.aspx?Termx</w:t>
               </w:r>
               <w:r>
                 <w:rPr>
@@ -29241,7 +29205,7 @@
                   <w:shd w:val="clear" w:color="auto" w:fill="FCFCFC"/>
                 </w:rPr>
                 <w:lastRenderedPageBreak/>
-                <w:t>v/CEDSElementDetails.aspx?TermxTopicId=21777</w:t>
+                <w:t>TopicId=21777</w:t>
               </w:r>
             </w:hyperlink>
           </w:p>
@@ -30895,7 +30859,7 @@
       <w:rPr>
         <w:noProof/>
       </w:rPr>
-      <w:t>34</w:t>
+      <w:t>24</w:t>
     </w:r>
     <w:r>
       <w:fldChar w:fldCharType="end"/>
@@ -32044,7 +32008,7 @@
 </file>
 
 <file path=customXml/itemProps1.xml><?xml version="1.0" encoding="utf-8"?>
-<ds:datastoreItem xmlns:ds="http://schemas.openxmlformats.org/officeDocument/2006/customXml" ds:itemID="{1432DC34-D03E-42A3-8D38-5E219163EB57}">
+<ds:datastoreItem xmlns:ds="http://schemas.openxmlformats.org/officeDocument/2006/customXml" ds:itemID="{0F2E5AE4-CA00-4C12-9F3B-1F40158D97A4}">
   <ds:schemaRefs>
     <ds:schemaRef ds:uri="http://schemas.openxmlformats.org/officeDocument/2006/bibliography"/>
   </ds:schemaRefs>

</xml_diff>